<commit_message>
back button functionality on periferal pages
</commit_message>
<xml_diff>
--- a/resources/Healing The Land Ministries Website.docx
+++ b/resources/Healing The Land Ministries Website.docx
@@ -5,6 +5,7 @@
     <w:p>
       <w:pPr>
         <w:spacing w:before="100" w:beforeAutospacing="1" w:after="100" w:afterAutospacing="1" w:line="276" w:lineRule="auto"/>
+        <w:jc w:val="center"/>
         <w:outlineLvl w:val="2"/>
         <w:rPr>
           <w:rFonts w:ascii="Montserrat" w:eastAsia="Times New Roman" w:hAnsi="Montserrat" w:cs="Times New Roman"/>
@@ -13,6 +14,7 @@
           <w:color w:val="00B050"/>
           <w:sz w:val="36"/>
           <w:szCs w:val="36"/>
+          <w:u w:val="single"/>
         </w:rPr>
       </w:pPr>
       <w:r>
@@ -23,6 +25,7 @@
           <w:color w:val="595959" w:themeColor="text1" w:themeTint="A6"/>
           <w:sz w:val="36"/>
           <w:szCs w:val="36"/>
+          <w:u w:val="single"/>
         </w:rPr>
         <w:t xml:space="preserve">Healing </w:t>
       </w:r>
@@ -35,6 +38,7 @@
           <w:color w:val="595959" w:themeColor="text1" w:themeTint="A6"/>
           <w:sz w:val="36"/>
           <w:szCs w:val="36"/>
+          <w:u w:val="single"/>
         </w:rPr>
         <w:t>The</w:t>
       </w:r>
@@ -47,6 +51,7 @@
           <w:color w:val="595959" w:themeColor="text1" w:themeTint="A6"/>
           <w:sz w:val="36"/>
           <w:szCs w:val="36"/>
+          <w:u w:val="single"/>
         </w:rPr>
         <w:t xml:space="preserve"> Land Ministries Website: </w:t>
       </w:r>
@@ -58,6 +63,7 @@
           <w:color w:val="00B050"/>
           <w:sz w:val="36"/>
           <w:szCs w:val="36"/>
+          <w:u w:val="single"/>
         </w:rPr>
         <w:t>Homepage Mockup &amp; Project Progress</w:t>
       </w:r>
@@ -68,8 +74,6 @@
         <w:rPr>
           <w:rFonts w:ascii="Montserrat" w:eastAsia="Times New Roman" w:hAnsi="Montserrat" w:cs="Times New Roman"/>
           <w:color w:val="595959" w:themeColor="text1" w:themeTint="A6"/>
-          <w:sz w:val="24"/>
-          <w:szCs w:val="24"/>
         </w:rPr>
       </w:pPr>
       <w:r>
@@ -85,8 +89,6 @@
         <w:rPr>
           <w:rFonts w:ascii="Montserrat" w:eastAsia="Times New Roman" w:hAnsi="Montserrat" w:cs="Times New Roman"/>
           <w:color w:val="595959" w:themeColor="text1" w:themeTint="A6"/>
-          <w:sz w:val="24"/>
-          <w:szCs w:val="24"/>
         </w:rPr>
         <w:t xml:space="preserve"> </w:t>
       </w:r>
@@ -94,8 +96,6 @@
         <w:rPr>
           <w:rFonts w:ascii="Montserrat" w:eastAsia="Times New Roman" w:hAnsi="Montserrat" w:cs="Times New Roman"/>
           <w:color w:val="595959" w:themeColor="text1" w:themeTint="A6"/>
-          <w:sz w:val="24"/>
-          <w:szCs w:val="24"/>
         </w:rPr>
         <w:tab/>
         <w:t>Michael Jalmein</w:t>
@@ -104,8 +104,6 @@
         <w:rPr>
           <w:rFonts w:ascii="Montserrat" w:eastAsia="Times New Roman" w:hAnsi="Montserrat" w:cs="Times New Roman"/>
           <w:color w:val="595959" w:themeColor="text1" w:themeTint="A6"/>
-          <w:sz w:val="24"/>
-          <w:szCs w:val="24"/>
         </w:rPr>
         <w:br/>
       </w:r>
@@ -122,8 +120,6 @@
         <w:rPr>
           <w:rFonts w:ascii="Montserrat" w:eastAsia="Times New Roman" w:hAnsi="Montserrat" w:cs="Times New Roman"/>
           <w:color w:val="595959" w:themeColor="text1" w:themeTint="A6"/>
-          <w:sz w:val="24"/>
-          <w:szCs w:val="24"/>
         </w:rPr>
         <w:t xml:space="preserve"> </w:t>
       </w:r>
@@ -131,8 +127,6 @@
         <w:rPr>
           <w:rFonts w:ascii="Montserrat" w:eastAsia="Times New Roman" w:hAnsi="Montserrat" w:cs="Times New Roman"/>
           <w:color w:val="595959" w:themeColor="text1" w:themeTint="A6"/>
-          <w:sz w:val="24"/>
-          <w:szCs w:val="24"/>
         </w:rPr>
         <w:tab/>
       </w:r>
@@ -140,8 +134,6 @@
         <w:rPr>
           <w:rFonts w:ascii="Montserrat" w:eastAsia="Times New Roman" w:hAnsi="Montserrat" w:cs="Times New Roman"/>
           <w:color w:val="595959" w:themeColor="text1" w:themeTint="A6"/>
-          <w:sz w:val="24"/>
-          <w:szCs w:val="24"/>
         </w:rPr>
         <w:tab/>
       </w:r>
@@ -149,8 +141,6 @@
         <w:rPr>
           <w:rFonts w:ascii="Montserrat" w:eastAsia="Times New Roman" w:hAnsi="Montserrat" w:cs="Times New Roman"/>
           <w:color w:val="595959" w:themeColor="text1" w:themeTint="A6"/>
-          <w:sz w:val="24"/>
-          <w:szCs w:val="24"/>
         </w:rPr>
         <w:tab/>
         <w:t>15</w:t>
@@ -159,8 +149,6 @@
         <w:rPr>
           <w:rFonts w:ascii="Montserrat" w:eastAsia="Times New Roman" w:hAnsi="Montserrat" w:cs="Times New Roman"/>
           <w:color w:val="595959" w:themeColor="text1" w:themeTint="A6"/>
-          <w:sz w:val="24"/>
-          <w:szCs w:val="24"/>
           <w:vertAlign w:val="superscript"/>
         </w:rPr>
         <w:t>th</w:t>
@@ -169,34 +157,12 @@
         <w:rPr>
           <w:rFonts w:ascii="Montserrat" w:eastAsia="Times New Roman" w:hAnsi="Montserrat" w:cs="Times New Roman"/>
           <w:color w:val="595959" w:themeColor="text1" w:themeTint="A6"/>
-          <w:sz w:val="24"/>
-          <w:szCs w:val="24"/>
         </w:rPr>
         <w:t xml:space="preserve"> October 2024</w:t>
       </w:r>
     </w:p>
     <w:p>
       <w:pPr>
-        <w:spacing w:after="0" w:line="276" w:lineRule="auto"/>
-        <w:rPr>
-          <w:rFonts w:ascii="Montserrat" w:eastAsia="Times New Roman" w:hAnsi="Montserrat" w:cs="Times New Roman"/>
-          <w:sz w:val="24"/>
-          <w:szCs w:val="24"/>
-        </w:rPr>
-      </w:pPr>
-      <w:r>
-        <w:rPr>
-          <w:rFonts w:ascii="Montserrat" w:eastAsia="Times New Roman" w:hAnsi="Montserrat" w:cs="Times New Roman"/>
-          <w:sz w:val="24"/>
-          <w:szCs w:val="24"/>
-        </w:rPr>
-        <w:pict>
-          <v:rect id="_x0000_i1025" style="width:0;height:1.5pt" o:hralign="center" o:hrstd="t" o:hr="t" fillcolor="#a0a0a0" stroked="f"/>
-        </w:pict>
-      </w:r>
-    </w:p>
-    <w:p>
-      <w:pPr>
         <w:spacing w:before="100" w:beforeAutospacing="1" w:after="100" w:afterAutospacing="1" w:line="276" w:lineRule="auto"/>
         <w:outlineLvl w:val="2"/>
         <w:rPr>
@@ -204,18 +170,16 @@
           <w:b/>
           <w:bCs/>
           <w:color w:val="595959" w:themeColor="text1" w:themeTint="A6"/>
-          <w:sz w:val="27"/>
-          <w:szCs w:val="27"/>
-        </w:rPr>
-      </w:pPr>
-      <w:r>
-        <w:rPr>
-          <w:rFonts w:ascii="Montserrat" w:eastAsia="Times New Roman" w:hAnsi="Montserrat" w:cs="Times New Roman"/>
-          <w:b/>
-          <w:bCs/>
-          <w:color w:val="595959" w:themeColor="text1" w:themeTint="A6"/>
-          <w:sz w:val="27"/>
-          <w:szCs w:val="27"/>
+          <w:u w:val="single"/>
+        </w:rPr>
+      </w:pPr>
+      <w:r>
+        <w:rPr>
+          <w:rFonts w:ascii="Montserrat" w:eastAsia="Times New Roman" w:hAnsi="Montserrat" w:cs="Times New Roman"/>
+          <w:b/>
+          <w:bCs/>
+          <w:color w:val="595959" w:themeColor="text1" w:themeTint="A6"/>
+          <w:u w:val="single"/>
         </w:rPr>
         <w:t>Executive Summary</w:t>
       </w:r>
@@ -226,16 +190,12 @@
         <w:rPr>
           <w:rFonts w:ascii="Montserrat" w:eastAsia="Times New Roman" w:hAnsi="Montserrat" w:cs="Times New Roman"/>
           <w:color w:val="595959" w:themeColor="text1" w:themeTint="A6"/>
-          <w:sz w:val="24"/>
-          <w:szCs w:val="24"/>
-        </w:rPr>
-      </w:pPr>
-      <w:r>
-        <w:rPr>
-          <w:rFonts w:ascii="Montserrat" w:eastAsia="Times New Roman" w:hAnsi="Montserrat" w:cs="Times New Roman"/>
-          <w:color w:val="595959" w:themeColor="text1" w:themeTint="A6"/>
-          <w:sz w:val="24"/>
-          <w:szCs w:val="24"/>
+        </w:rPr>
+      </w:pPr>
+      <w:r>
+        <w:rPr>
+          <w:rFonts w:ascii="Montserrat" w:eastAsia="Times New Roman" w:hAnsi="Montserrat" w:cs="Times New Roman"/>
+          <w:color w:val="595959" w:themeColor="text1" w:themeTint="A6"/>
         </w:rPr>
         <w:t xml:space="preserve">The purpose of this document is to provide an update on the progress of the Healing </w:t>
       </w:r>
@@ -244,8 +204,6 @@
         <w:rPr>
           <w:rFonts w:ascii="Montserrat" w:eastAsia="Times New Roman" w:hAnsi="Montserrat" w:cs="Times New Roman"/>
           <w:color w:val="595959" w:themeColor="text1" w:themeTint="A6"/>
-          <w:sz w:val="24"/>
-          <w:szCs w:val="24"/>
         </w:rPr>
         <w:t>The</w:t>
       </w:r>
@@ -254,48 +212,22 @@
         <w:rPr>
           <w:rFonts w:ascii="Montserrat" w:eastAsia="Times New Roman" w:hAnsi="Montserrat" w:cs="Times New Roman"/>
           <w:color w:val="595959" w:themeColor="text1" w:themeTint="A6"/>
-          <w:sz w:val="24"/>
-          <w:szCs w:val="24"/>
-        </w:rPr>
-        <w:t xml:space="preserve"> Land Ministries website project, specifically presenting the PC version mockup of the homepage. The website is being designed to support </w:t>
-      </w:r>
-      <w:bookmarkStart w:id="0" w:name="_GoBack"/>
-      <w:r>
-        <w:rPr>
-          <w:rFonts w:ascii="Montserrat" w:eastAsia="Times New Roman" w:hAnsi="Montserrat" w:cs="Times New Roman"/>
-          <w:color w:val="595959" w:themeColor="text1" w:themeTint="A6"/>
-          <w:sz w:val="24"/>
-          <w:szCs w:val="24"/>
-        </w:rPr>
-        <w:t xml:space="preserve">the ministry's mission by providing a platform for showcasing our initiatives, </w:t>
-      </w:r>
-      <w:bookmarkEnd w:id="0"/>
-      <w:r>
-        <w:rPr>
-          <w:rFonts w:ascii="Montserrat" w:eastAsia="Times New Roman" w:hAnsi="Montserrat" w:cs="Times New Roman"/>
-          <w:color w:val="595959" w:themeColor="text1" w:themeTint="A6"/>
-          <w:sz w:val="24"/>
-          <w:szCs w:val="24"/>
-        </w:rPr>
-        <w:t>encouraging donations, and keeping the community informed.</w:t>
-      </w:r>
-    </w:p>
-    <w:p>
-      <w:pPr>
-        <w:spacing w:before="100" w:beforeAutospacing="1" w:after="100" w:afterAutospacing="1" w:line="276" w:lineRule="auto"/>
-        <w:rPr>
-          <w:rFonts w:ascii="Montserrat" w:eastAsia="Times New Roman" w:hAnsi="Montserrat" w:cs="Times New Roman"/>
-          <w:color w:val="595959" w:themeColor="text1" w:themeTint="A6"/>
-          <w:sz w:val="24"/>
-          <w:szCs w:val="24"/>
-        </w:rPr>
-      </w:pPr>
-      <w:r>
-        <w:rPr>
-          <w:rFonts w:ascii="Montserrat" w:eastAsia="Times New Roman" w:hAnsi="Montserrat" w:cs="Times New Roman"/>
-          <w:color w:val="595959" w:themeColor="text1" w:themeTint="A6"/>
-          <w:sz w:val="24"/>
-          <w:szCs w:val="24"/>
+        </w:rPr>
+        <w:t xml:space="preserve"> Land Ministries website project, specifically presenting the PC version mockup of the homepage. The website is being designed to support the ministry's mission by providing a platform for showcasing our initiatives, encouraging donations, and keeping the community informed.</w:t>
+      </w:r>
+    </w:p>
+    <w:p>
+      <w:pPr>
+        <w:spacing w:before="100" w:beforeAutospacing="1" w:after="100" w:afterAutospacing="1" w:line="276" w:lineRule="auto"/>
+        <w:rPr>
+          <w:rFonts w:ascii="Montserrat" w:eastAsia="Times New Roman" w:hAnsi="Montserrat" w:cs="Times New Roman"/>
+          <w:color w:val="595959" w:themeColor="text1" w:themeTint="A6"/>
+        </w:rPr>
+      </w:pPr>
+      <w:r>
+        <w:rPr>
+          <w:rFonts w:ascii="Montserrat" w:eastAsia="Times New Roman" w:hAnsi="Montserrat" w:cs="Times New Roman"/>
+          <w:color w:val="595959" w:themeColor="text1" w:themeTint="A6"/>
         </w:rPr>
         <w:t>This document includes an overview of the homepage mockup, along with links to other incomplete pages that are in progress. Please note that all images, including the logo, are placeholders. This proposal outlines the next steps to complete the project and invites feedback to ensure the work aligns with the ministry’s vision.</w:t>
       </w:r>
@@ -306,60 +238,34 @@
         <w:rPr>
           <w:rFonts w:ascii="Montserrat" w:eastAsia="Times New Roman" w:hAnsi="Montserrat" w:cs="Times New Roman"/>
           <w:color w:val="595959" w:themeColor="text1" w:themeTint="A6"/>
-          <w:sz w:val="24"/>
-          <w:szCs w:val="24"/>
-        </w:rPr>
-      </w:pPr>
-      <w:r>
-        <w:rPr>
-          <w:rFonts w:ascii="Montserrat" w:eastAsia="Times New Roman" w:hAnsi="Montserrat" w:cs="Times New Roman"/>
-          <w:color w:val="595959" w:themeColor="text1" w:themeTint="A6"/>
-          <w:sz w:val="24"/>
-          <w:szCs w:val="24"/>
+        </w:rPr>
+      </w:pPr>
+      <w:r>
+        <w:rPr>
+          <w:rFonts w:ascii="Montserrat" w:eastAsia="Times New Roman" w:hAnsi="Montserrat" w:cs="Times New Roman"/>
+          <w:color w:val="595959" w:themeColor="text1" w:themeTint="A6"/>
         </w:rPr>
         <w:t>While the recent board meeting was intended to be a discovery session to gather information and align expectations, I took the initiative to develop a mockup after the fact. I am hopeful that it will come close to sufficing and will demonstrate the direction I envision for the site.</w:t>
       </w:r>
     </w:p>
     <w:p>
       <w:pPr>
-        <w:spacing w:after="0" w:line="276" w:lineRule="auto"/>
-        <w:rPr>
-          <w:rFonts w:ascii="Montserrat" w:eastAsia="Times New Roman" w:hAnsi="Montserrat" w:cs="Times New Roman"/>
-          <w:sz w:val="24"/>
-          <w:szCs w:val="24"/>
-        </w:rPr>
-      </w:pPr>
-      <w:r>
-        <w:rPr>
-          <w:rFonts w:ascii="Montserrat" w:eastAsia="Times New Roman" w:hAnsi="Montserrat" w:cs="Times New Roman"/>
-          <w:sz w:val="24"/>
-          <w:szCs w:val="24"/>
-        </w:rPr>
-        <w:pict>
-          <v:rect id="_x0000_i1026" style="width:0;height:1.5pt" o:hralign="center" o:hrstd="t" o:hr="t" fillcolor="#a0a0a0" stroked="f"/>
-        </w:pict>
-      </w:r>
-    </w:p>
-    <w:p>
-      <w:pPr>
         <w:spacing w:before="100" w:beforeAutospacing="1" w:after="100" w:afterAutospacing="1" w:line="276" w:lineRule="auto"/>
         <w:outlineLvl w:val="2"/>
         <w:rPr>
           <w:rFonts w:ascii="Montserrat" w:eastAsia="Times New Roman" w:hAnsi="Montserrat" w:cs="Times New Roman"/>
           <w:b/>
           <w:bCs/>
-          <w:sz w:val="27"/>
-          <w:szCs w:val="27"/>
-        </w:rPr>
-      </w:pPr>
-      <w:r>
-        <w:rPr>
-          <w:rFonts w:ascii="Montserrat" w:eastAsia="Times New Roman" w:hAnsi="Montserrat" w:cs="Times New Roman"/>
-          <w:b/>
-          <w:bCs/>
-          <w:color w:val="595959" w:themeColor="text1" w:themeTint="A6"/>
-          <w:sz w:val="27"/>
-          <w:szCs w:val="27"/>
+          <w:u w:val="single"/>
+        </w:rPr>
+      </w:pPr>
+      <w:r>
+        <w:rPr>
+          <w:rFonts w:ascii="Montserrat" w:eastAsia="Times New Roman" w:hAnsi="Montserrat" w:cs="Times New Roman"/>
+          <w:b/>
+          <w:bCs/>
+          <w:color w:val="595959" w:themeColor="text1" w:themeTint="A6"/>
+          <w:u w:val="single"/>
         </w:rPr>
         <w:t>Objectives</w:t>
       </w:r>
@@ -370,16 +276,12 @@
         <w:rPr>
           <w:rFonts w:ascii="Montserrat" w:eastAsia="Times New Roman" w:hAnsi="Montserrat" w:cs="Times New Roman"/>
           <w:color w:val="595959" w:themeColor="text1" w:themeTint="A6"/>
-          <w:sz w:val="24"/>
-          <w:szCs w:val="24"/>
-        </w:rPr>
-      </w:pPr>
-      <w:r>
-        <w:rPr>
-          <w:rFonts w:ascii="Montserrat" w:eastAsia="Times New Roman" w:hAnsi="Montserrat" w:cs="Times New Roman"/>
-          <w:color w:val="595959" w:themeColor="text1" w:themeTint="A6"/>
-          <w:sz w:val="24"/>
-          <w:szCs w:val="24"/>
+        </w:rPr>
+      </w:pPr>
+      <w:r>
+        <w:rPr>
+          <w:rFonts w:ascii="Montserrat" w:eastAsia="Times New Roman" w:hAnsi="Montserrat" w:cs="Times New Roman"/>
+          <w:color w:val="595959" w:themeColor="text1" w:themeTint="A6"/>
         </w:rPr>
         <w:t xml:space="preserve">The Healing </w:t>
       </w:r>
@@ -388,8 +290,6 @@
         <w:rPr>
           <w:rFonts w:ascii="Montserrat" w:eastAsia="Times New Roman" w:hAnsi="Montserrat" w:cs="Times New Roman"/>
           <w:color w:val="595959" w:themeColor="text1" w:themeTint="A6"/>
-          <w:sz w:val="24"/>
-          <w:szCs w:val="24"/>
         </w:rPr>
         <w:t>The</w:t>
       </w:r>
@@ -398,8 +298,6 @@
         <w:rPr>
           <w:rFonts w:ascii="Montserrat" w:eastAsia="Times New Roman" w:hAnsi="Montserrat" w:cs="Times New Roman"/>
           <w:color w:val="595959" w:themeColor="text1" w:themeTint="A6"/>
-          <w:sz w:val="24"/>
-          <w:szCs w:val="24"/>
         </w:rPr>
         <w:t xml:space="preserve"> Land Ministries website will serve several key objectives:</w:t>
       </w:r>
@@ -414,18 +312,14 @@
         <w:rPr>
           <w:rFonts w:ascii="Montserrat" w:eastAsia="Times New Roman" w:hAnsi="Montserrat" w:cs="Times New Roman"/>
           <w:color w:val="595959" w:themeColor="text1" w:themeTint="A6"/>
-          <w:sz w:val="24"/>
-          <w:szCs w:val="24"/>
-        </w:rPr>
-      </w:pPr>
-      <w:r>
-        <w:rPr>
-          <w:rFonts w:ascii="Montserrat" w:eastAsia="Times New Roman" w:hAnsi="Montserrat" w:cs="Times New Roman"/>
-          <w:b/>
-          <w:bCs/>
-          <w:color w:val="595959" w:themeColor="text1" w:themeTint="A6"/>
-          <w:sz w:val="24"/>
-          <w:szCs w:val="24"/>
+        </w:rPr>
+      </w:pPr>
+      <w:r>
+        <w:rPr>
+          <w:rFonts w:ascii="Montserrat" w:eastAsia="Times New Roman" w:hAnsi="Montserrat" w:cs="Times New Roman"/>
+          <w:b/>
+          <w:bCs/>
+          <w:color w:val="595959" w:themeColor="text1" w:themeTint="A6"/>
         </w:rPr>
         <w:t>Showcasing Initiatives</w:t>
       </w:r>
@@ -433,8 +327,6 @@
         <w:rPr>
           <w:rFonts w:ascii="Montserrat" w:eastAsia="Times New Roman" w:hAnsi="Montserrat" w:cs="Times New Roman"/>
           <w:color w:val="595959" w:themeColor="text1" w:themeTint="A6"/>
-          <w:sz w:val="24"/>
-          <w:szCs w:val="24"/>
         </w:rPr>
         <w:t xml:space="preserve"> – Highlighting our projects that focus on community development and spiritual transformation.</w:t>
       </w:r>
@@ -449,18 +341,14 @@
         <w:rPr>
           <w:rFonts w:ascii="Montserrat" w:eastAsia="Times New Roman" w:hAnsi="Montserrat" w:cs="Times New Roman"/>
           <w:color w:val="595959" w:themeColor="text1" w:themeTint="A6"/>
-          <w:sz w:val="24"/>
-          <w:szCs w:val="24"/>
-        </w:rPr>
-      </w:pPr>
-      <w:r>
-        <w:rPr>
-          <w:rFonts w:ascii="Montserrat" w:eastAsia="Times New Roman" w:hAnsi="Montserrat" w:cs="Times New Roman"/>
-          <w:b/>
-          <w:bCs/>
-          <w:color w:val="595959" w:themeColor="text1" w:themeTint="A6"/>
-          <w:sz w:val="24"/>
-          <w:szCs w:val="24"/>
+        </w:rPr>
+      </w:pPr>
+      <w:r>
+        <w:rPr>
+          <w:rFonts w:ascii="Montserrat" w:eastAsia="Times New Roman" w:hAnsi="Montserrat" w:cs="Times New Roman"/>
+          <w:b/>
+          <w:bCs/>
+          <w:color w:val="595959" w:themeColor="text1" w:themeTint="A6"/>
         </w:rPr>
         <w:t>Encouraging Support</w:t>
       </w:r>
@@ -468,8 +356,6 @@
         <w:rPr>
           <w:rFonts w:ascii="Montserrat" w:eastAsia="Times New Roman" w:hAnsi="Montserrat" w:cs="Times New Roman"/>
           <w:color w:val="595959" w:themeColor="text1" w:themeTint="A6"/>
-          <w:sz w:val="24"/>
-          <w:szCs w:val="24"/>
         </w:rPr>
         <w:t xml:space="preserve"> – Providing a clear and user-friendly way for visitors to donate to our cause through the 'Support Us' page.</w:t>
       </w:r>
@@ -484,18 +370,14 @@
         <w:rPr>
           <w:rFonts w:ascii="Montserrat" w:eastAsia="Times New Roman" w:hAnsi="Montserrat" w:cs="Times New Roman"/>
           <w:color w:val="595959" w:themeColor="text1" w:themeTint="A6"/>
-          <w:sz w:val="24"/>
-          <w:szCs w:val="24"/>
-        </w:rPr>
-      </w:pPr>
-      <w:r>
-        <w:rPr>
-          <w:rFonts w:ascii="Montserrat" w:eastAsia="Times New Roman" w:hAnsi="Montserrat" w:cs="Times New Roman"/>
-          <w:b/>
-          <w:bCs/>
-          <w:color w:val="595959" w:themeColor="text1" w:themeTint="A6"/>
-          <w:sz w:val="24"/>
-          <w:szCs w:val="24"/>
+        </w:rPr>
+      </w:pPr>
+      <w:r>
+        <w:rPr>
+          <w:rFonts w:ascii="Montserrat" w:eastAsia="Times New Roman" w:hAnsi="Montserrat" w:cs="Times New Roman"/>
+          <w:b/>
+          <w:bCs/>
+          <w:color w:val="595959" w:themeColor="text1" w:themeTint="A6"/>
         </w:rPr>
         <w:t>Providing Important Updates</w:t>
       </w:r>
@@ -503,8 +385,6 @@
         <w:rPr>
           <w:rFonts w:ascii="Montserrat" w:eastAsia="Times New Roman" w:hAnsi="Montserrat" w:cs="Times New Roman"/>
           <w:color w:val="595959" w:themeColor="text1" w:themeTint="A6"/>
-          <w:sz w:val="24"/>
-          <w:szCs w:val="24"/>
         </w:rPr>
         <w:t xml:space="preserve"> – Sharing the latest news and notices from HTL Ministries via the 'Notice Board' page.</w:t>
       </w:r>
@@ -519,44 +399,27 @@
         <w:rPr>
           <w:rFonts w:ascii="Montserrat" w:eastAsia="Times New Roman" w:hAnsi="Montserrat" w:cs="Times New Roman"/>
           <w:color w:val="595959" w:themeColor="text1" w:themeTint="A6"/>
-          <w:sz w:val="24"/>
-          <w:szCs w:val="24"/>
-        </w:rPr>
-      </w:pPr>
-      <w:r>
-        <w:rPr>
-          <w:rFonts w:ascii="Montserrat" w:eastAsia="Times New Roman" w:hAnsi="Montserrat" w:cs="Times New Roman"/>
-          <w:b/>
-          <w:bCs/>
-          <w:color w:val="595959" w:themeColor="text1" w:themeTint="A6"/>
-          <w:sz w:val="24"/>
-          <w:szCs w:val="24"/>
-        </w:rPr>
-        <w:lastRenderedPageBreak/>
+        </w:rPr>
+      </w:pPr>
+      <w:r>
+        <w:rPr>
+          <w:rFonts w:ascii="Montserrat" w:eastAsia="Times New Roman" w:hAnsi="Montserrat" w:cs="Times New Roman"/>
+          <w:b/>
+          <w:bCs/>
+          <w:color w:val="595959" w:themeColor="text1" w:themeTint="A6"/>
+        </w:rPr>
         <w:t>Honoring Our Founder</w:t>
       </w:r>
       <w:r>
         <w:rPr>
           <w:rFonts w:ascii="Montserrat" w:eastAsia="Times New Roman" w:hAnsi="Montserrat" w:cs="Times New Roman"/>
           <w:color w:val="595959" w:themeColor="text1" w:themeTint="A6"/>
-          <w:sz w:val="24"/>
-          <w:szCs w:val="24"/>
         </w:rPr>
         <w:t xml:space="preserve"> – Dedicating space on the 'About' page and the 'Library' to commemorate the legacy of our late founder.</w:t>
       </w:r>
     </w:p>
     <w:p>
       <w:pPr>
-        <w:spacing w:after="0" w:line="276" w:lineRule="auto"/>
-        <w:rPr>
-          <w:rFonts w:ascii="Montserrat" w:eastAsia="Times New Roman" w:hAnsi="Montserrat" w:cs="Times New Roman"/>
-          <w:sz w:val="24"/>
-          <w:szCs w:val="24"/>
-        </w:rPr>
-      </w:pPr>
-    </w:p>
-    <w:p>
-      <w:pPr>
         <w:spacing w:before="100" w:beforeAutospacing="1" w:after="100" w:afterAutospacing="1" w:line="276" w:lineRule="auto"/>
         <w:outlineLvl w:val="2"/>
         <w:rPr>
@@ -564,8 +427,6 @@
           <w:b/>
           <w:bCs/>
           <w:color w:val="595959" w:themeColor="text1" w:themeTint="A6"/>
-          <w:sz w:val="27"/>
-          <w:szCs w:val="27"/>
         </w:rPr>
       </w:pPr>
     </w:p>
@@ -578,18 +439,28 @@
           <w:b/>
           <w:bCs/>
           <w:color w:val="595959" w:themeColor="text1" w:themeTint="A6"/>
-          <w:sz w:val="27"/>
-          <w:szCs w:val="27"/>
-        </w:rPr>
-      </w:pPr>
-      <w:r>
-        <w:rPr>
-          <w:rFonts w:ascii="Montserrat" w:eastAsia="Times New Roman" w:hAnsi="Montserrat" w:cs="Times New Roman"/>
-          <w:b/>
-          <w:bCs/>
-          <w:color w:val="595959" w:themeColor="text1" w:themeTint="A6"/>
-          <w:sz w:val="27"/>
-          <w:szCs w:val="27"/>
+        </w:rPr>
+      </w:pPr>
+    </w:p>
+    <w:p>
+      <w:pPr>
+        <w:spacing w:before="100" w:beforeAutospacing="1" w:after="100" w:afterAutospacing="1" w:line="276" w:lineRule="auto"/>
+        <w:outlineLvl w:val="2"/>
+        <w:rPr>
+          <w:rFonts w:ascii="Montserrat" w:eastAsia="Times New Roman" w:hAnsi="Montserrat" w:cs="Times New Roman"/>
+          <w:b/>
+          <w:bCs/>
+          <w:color w:val="595959" w:themeColor="text1" w:themeTint="A6"/>
+          <w:u w:val="single"/>
+        </w:rPr>
+      </w:pPr>
+      <w:r>
+        <w:rPr>
+          <w:rFonts w:ascii="Montserrat" w:eastAsia="Times New Roman" w:hAnsi="Montserrat" w:cs="Times New Roman"/>
+          <w:b/>
+          <w:bCs/>
+          <w:color w:val="595959" w:themeColor="text1" w:themeTint="A6"/>
+          <w:u w:val="single"/>
         </w:rPr>
         <w:t>Deliverables to Date</w:t>
       </w:r>
@@ -600,16 +471,12 @@
         <w:rPr>
           <w:rFonts w:ascii="Montserrat" w:eastAsia="Times New Roman" w:hAnsi="Montserrat" w:cs="Times New Roman"/>
           <w:color w:val="595959" w:themeColor="text1" w:themeTint="A6"/>
-          <w:sz w:val="24"/>
-          <w:szCs w:val="24"/>
-        </w:rPr>
-      </w:pPr>
-      <w:r>
-        <w:rPr>
-          <w:rFonts w:ascii="Montserrat" w:eastAsia="Times New Roman" w:hAnsi="Montserrat" w:cs="Times New Roman"/>
-          <w:color w:val="595959" w:themeColor="text1" w:themeTint="A6"/>
-          <w:sz w:val="24"/>
-          <w:szCs w:val="24"/>
+        </w:rPr>
+      </w:pPr>
+      <w:r>
+        <w:rPr>
+          <w:rFonts w:ascii="Montserrat" w:eastAsia="Times New Roman" w:hAnsi="Montserrat" w:cs="Times New Roman"/>
+          <w:color w:val="595959" w:themeColor="text1" w:themeTint="A6"/>
         </w:rPr>
         <w:t>To date, I have completed the following:</w:t>
       </w:r>
@@ -624,18 +491,14 @@
         <w:rPr>
           <w:rFonts w:ascii="Montserrat" w:eastAsia="Times New Roman" w:hAnsi="Montserrat" w:cs="Times New Roman"/>
           <w:color w:val="595959" w:themeColor="text1" w:themeTint="A6"/>
-          <w:sz w:val="24"/>
-          <w:szCs w:val="24"/>
-        </w:rPr>
-      </w:pPr>
-      <w:r>
-        <w:rPr>
-          <w:rFonts w:ascii="Montserrat" w:eastAsia="Times New Roman" w:hAnsi="Montserrat" w:cs="Times New Roman"/>
-          <w:b/>
-          <w:bCs/>
-          <w:color w:val="595959" w:themeColor="text1" w:themeTint="A6"/>
-          <w:sz w:val="24"/>
-          <w:szCs w:val="24"/>
+        </w:rPr>
+      </w:pPr>
+      <w:r>
+        <w:rPr>
+          <w:rFonts w:ascii="Montserrat" w:eastAsia="Times New Roman" w:hAnsi="Montserrat" w:cs="Times New Roman"/>
+          <w:b/>
+          <w:bCs/>
+          <w:color w:val="595959" w:themeColor="text1" w:themeTint="A6"/>
         </w:rPr>
         <w:t>Homepage Mockup (PC Version)</w:t>
       </w:r>
@@ -643,8 +506,6 @@
         <w:rPr>
           <w:rFonts w:ascii="Montserrat" w:eastAsia="Times New Roman" w:hAnsi="Montserrat" w:cs="Times New Roman"/>
           <w:color w:val="595959" w:themeColor="text1" w:themeTint="A6"/>
-          <w:sz w:val="24"/>
-          <w:szCs w:val="24"/>
         </w:rPr>
         <w:t>: The initial design for the homepage is complete. The design highlights the ministry’s key message in the hero section and provides clear navigation to other pages.</w:t>
       </w:r>
@@ -659,27 +520,22 @@
         <w:rPr>
           <w:rFonts w:ascii="Montserrat" w:eastAsia="Times New Roman" w:hAnsi="Montserrat" w:cs="Times New Roman"/>
           <w:color w:val="595959" w:themeColor="text1" w:themeTint="A6"/>
-          <w:sz w:val="24"/>
-          <w:szCs w:val="24"/>
-        </w:rPr>
-      </w:pPr>
-      <w:r>
-        <w:rPr>
-          <w:rFonts w:ascii="Montserrat" w:eastAsia="Times New Roman" w:hAnsi="Montserrat" w:cs="Times New Roman"/>
-          <w:b/>
-          <w:bCs/>
-          <w:color w:val="595959" w:themeColor="text1" w:themeTint="A6"/>
-          <w:sz w:val="24"/>
-          <w:szCs w:val="24"/>
-        </w:rPr>
+        </w:rPr>
+      </w:pPr>
+      <w:r>
+        <w:rPr>
+          <w:rFonts w:ascii="Montserrat" w:eastAsia="Times New Roman" w:hAnsi="Montserrat" w:cs="Times New Roman"/>
+          <w:b/>
+          <w:bCs/>
+          <w:color w:val="595959" w:themeColor="text1" w:themeTint="A6"/>
+        </w:rPr>
+        <w:lastRenderedPageBreak/>
         <w:t>Placeholder Images</w:t>
       </w:r>
       <w:r>
         <w:rPr>
           <w:rFonts w:ascii="Montserrat" w:eastAsia="Times New Roman" w:hAnsi="Montserrat" w:cs="Times New Roman"/>
           <w:color w:val="595959" w:themeColor="text1" w:themeTint="A6"/>
-          <w:sz w:val="24"/>
-          <w:szCs w:val="24"/>
         </w:rPr>
         <w:t>: All images on the site, including the logo, are placeholders and will be replaced with finalized content upon approval.</w:t>
       </w:r>
@@ -694,18 +550,14 @@
         <w:rPr>
           <w:rFonts w:ascii="Montserrat" w:eastAsia="Times New Roman" w:hAnsi="Montserrat" w:cs="Times New Roman"/>
           <w:color w:val="595959" w:themeColor="text1" w:themeTint="A6"/>
-          <w:sz w:val="24"/>
-          <w:szCs w:val="24"/>
-        </w:rPr>
-      </w:pPr>
-      <w:r>
-        <w:rPr>
-          <w:rFonts w:ascii="Montserrat" w:eastAsia="Times New Roman" w:hAnsi="Montserrat" w:cs="Times New Roman"/>
-          <w:b/>
-          <w:bCs/>
-          <w:color w:val="595959" w:themeColor="text1" w:themeTint="A6"/>
-          <w:sz w:val="24"/>
-          <w:szCs w:val="24"/>
+        </w:rPr>
+      </w:pPr>
+      <w:r>
+        <w:rPr>
+          <w:rFonts w:ascii="Montserrat" w:eastAsia="Times New Roman" w:hAnsi="Montserrat" w:cs="Times New Roman"/>
+          <w:b/>
+          <w:bCs/>
+          <w:color w:val="595959" w:themeColor="text1" w:themeTint="A6"/>
         </w:rPr>
         <w:t>Navigation Links</w:t>
       </w:r>
@@ -713,8 +565,6 @@
         <w:rPr>
           <w:rFonts w:ascii="Montserrat" w:eastAsia="Times New Roman" w:hAnsi="Montserrat" w:cs="Times New Roman"/>
           <w:color w:val="595959" w:themeColor="text1" w:themeTint="A6"/>
-          <w:sz w:val="24"/>
-          <w:szCs w:val="24"/>
         </w:rPr>
         <w:t>: The homepage includes working links to the 'Support Us' page, 'Initiatives' page, 'Notice Board' page, and other planned sections, although content for these pages is still in development.</w:t>
       </w:r>
@@ -729,18 +579,14 @@
         <w:rPr>
           <w:rFonts w:ascii="Montserrat" w:eastAsia="Times New Roman" w:hAnsi="Montserrat" w:cs="Times New Roman"/>
           <w:color w:val="595959" w:themeColor="text1" w:themeTint="A6"/>
-          <w:sz w:val="24"/>
-          <w:szCs w:val="24"/>
-        </w:rPr>
-      </w:pPr>
-      <w:r>
-        <w:rPr>
-          <w:rFonts w:ascii="Montserrat" w:eastAsia="Times New Roman" w:hAnsi="Montserrat" w:cs="Times New Roman"/>
-          <w:b/>
-          <w:bCs/>
-          <w:color w:val="595959" w:themeColor="text1" w:themeTint="A6"/>
-          <w:sz w:val="24"/>
-          <w:szCs w:val="24"/>
+        </w:rPr>
+      </w:pPr>
+      <w:r>
+        <w:rPr>
+          <w:rFonts w:ascii="Montserrat" w:eastAsia="Times New Roman" w:hAnsi="Montserrat" w:cs="Times New Roman"/>
+          <w:b/>
+          <w:bCs/>
+          <w:color w:val="595959" w:themeColor="text1" w:themeTint="A6"/>
         </w:rPr>
         <w:t>Planned Layout</w:t>
       </w:r>
@@ -748,8 +594,6 @@
         <w:rPr>
           <w:rFonts w:ascii="Montserrat" w:eastAsia="Times New Roman" w:hAnsi="Montserrat" w:cs="Times New Roman"/>
           <w:color w:val="595959" w:themeColor="text1" w:themeTint="A6"/>
-          <w:sz w:val="24"/>
-          <w:szCs w:val="24"/>
         </w:rPr>
         <w:t>: The homepage features sections that highlight upcoming notices, initiatives, and opportunities for community involvement.</w:t>
       </w:r>
@@ -757,41 +601,32 @@
     <w:p>
       <w:pPr>
         <w:spacing w:before="100" w:beforeAutospacing="1" w:after="100" w:afterAutospacing="1" w:line="276" w:lineRule="auto"/>
-        <w:rPr>
-          <w:rFonts w:ascii="Montserrat" w:eastAsia="Times New Roman" w:hAnsi="Montserrat" w:cs="Times New Roman"/>
-          <w:color w:val="595959" w:themeColor="text1" w:themeTint="A6"/>
-          <w:sz w:val="24"/>
-          <w:szCs w:val="24"/>
-        </w:rPr>
-      </w:pPr>
-      <w:r>
-        <w:rPr>
-          <w:rFonts w:ascii="Montserrat" w:eastAsia="Times New Roman" w:hAnsi="Montserrat" w:cs="Times New Roman"/>
-          <w:color w:val="595959" w:themeColor="text1" w:themeTint="A6"/>
-          <w:sz w:val="24"/>
-          <w:szCs w:val="24"/>
-        </w:rPr>
-        <w:t>You can view the mockup of the homepage here: [Insert Link to Mockup]</w:t>
-      </w:r>
-    </w:p>
-    <w:p>
-      <w:pPr>
-        <w:spacing w:after="0" w:line="276" w:lineRule="auto"/>
-        <w:rPr>
-          <w:rFonts w:ascii="Montserrat" w:eastAsia="Times New Roman" w:hAnsi="Montserrat" w:cs="Times New Roman"/>
-          <w:sz w:val="24"/>
-          <w:szCs w:val="24"/>
-        </w:rPr>
-      </w:pPr>
-      <w:r>
-        <w:rPr>
-          <w:rFonts w:ascii="Montserrat" w:eastAsia="Times New Roman" w:hAnsi="Montserrat" w:cs="Times New Roman"/>
-          <w:sz w:val="24"/>
-          <w:szCs w:val="24"/>
-        </w:rPr>
-        <w:pict>
-          <v:rect id="_x0000_i1028" style="width:0;height:1.5pt" o:hralign="center" o:hrstd="t" o:hr="t" fillcolor="#a0a0a0" stroked="f"/>
-        </w:pict>
+        <w:ind w:left="720"/>
+        <w:rPr>
+          <w:rFonts w:ascii="Montserrat" w:eastAsia="Times New Roman" w:hAnsi="Montserrat" w:cs="Times New Roman"/>
+          <w:color w:val="595959" w:themeColor="text1" w:themeTint="A6"/>
+        </w:rPr>
+      </w:pPr>
+      <w:r>
+        <w:rPr>
+          <w:rFonts w:ascii="Montserrat" w:eastAsia="Times New Roman" w:hAnsi="Montserrat" w:cs="Times New Roman"/>
+          <w:color w:val="595959" w:themeColor="text1" w:themeTint="A6"/>
+        </w:rPr>
+        <w:t xml:space="preserve">You can view the mockup here: </w:t>
+      </w:r>
+      <w:r>
+        <w:rPr>
+          <w:rFonts w:ascii="Montserrat" w:eastAsia="Times New Roman" w:hAnsi="Montserrat" w:cs="Times New Roman"/>
+          <w:color w:val="595959" w:themeColor="text1" w:themeTint="A6"/>
+        </w:rPr>
+        <w:t xml:space="preserve">  </w:t>
+      </w:r>
+      <w:r>
+        <w:rPr>
+          <w:rFonts w:ascii="Montserrat" w:eastAsia="Times New Roman" w:hAnsi="Montserrat" w:cs="Times New Roman"/>
+          <w:color w:val="4472C4" w:themeColor="accent1"/>
+        </w:rPr>
+        <w:t>https://mike-startup.github.io/HTL/</w:t>
       </w:r>
     </w:p>
     <w:p>
@@ -803,18 +638,16 @@
           <w:b/>
           <w:bCs/>
           <w:color w:val="595959" w:themeColor="text1" w:themeTint="A6"/>
-          <w:sz w:val="27"/>
-          <w:szCs w:val="27"/>
-        </w:rPr>
-      </w:pPr>
-      <w:r>
-        <w:rPr>
-          <w:rFonts w:ascii="Montserrat" w:eastAsia="Times New Roman" w:hAnsi="Montserrat" w:cs="Times New Roman"/>
-          <w:b/>
-          <w:bCs/>
-          <w:color w:val="595959" w:themeColor="text1" w:themeTint="A6"/>
-          <w:sz w:val="27"/>
-          <w:szCs w:val="27"/>
+          <w:u w:val="single"/>
+        </w:rPr>
+      </w:pPr>
+      <w:r>
+        <w:rPr>
+          <w:rFonts w:ascii="Montserrat" w:eastAsia="Times New Roman" w:hAnsi="Montserrat" w:cs="Times New Roman"/>
+          <w:b/>
+          <w:bCs/>
+          <w:color w:val="595959" w:themeColor="text1" w:themeTint="A6"/>
+          <w:u w:val="single"/>
         </w:rPr>
         <w:t>Features of the Homepage</w:t>
       </w:r>
@@ -825,16 +658,12 @@
         <w:rPr>
           <w:rFonts w:ascii="Montserrat" w:eastAsia="Times New Roman" w:hAnsi="Montserrat" w:cs="Times New Roman"/>
           <w:color w:val="595959" w:themeColor="text1" w:themeTint="A6"/>
-          <w:sz w:val="24"/>
-          <w:szCs w:val="24"/>
-        </w:rPr>
-      </w:pPr>
-      <w:r>
-        <w:rPr>
-          <w:rFonts w:ascii="Montserrat" w:eastAsia="Times New Roman" w:hAnsi="Montserrat" w:cs="Times New Roman"/>
-          <w:color w:val="595959" w:themeColor="text1" w:themeTint="A6"/>
-          <w:sz w:val="24"/>
-          <w:szCs w:val="24"/>
+        </w:rPr>
+      </w:pPr>
+      <w:r>
+        <w:rPr>
+          <w:rFonts w:ascii="Montserrat" w:eastAsia="Times New Roman" w:hAnsi="Montserrat" w:cs="Times New Roman"/>
+          <w:color w:val="595959" w:themeColor="text1" w:themeTint="A6"/>
         </w:rPr>
         <w:t>The homepage has been designed with the following features:</w:t>
       </w:r>
@@ -849,33 +678,210 @@
         <w:rPr>
           <w:rFonts w:ascii="Montserrat" w:eastAsia="Times New Roman" w:hAnsi="Montserrat" w:cs="Times New Roman"/>
           <w:color w:val="595959" w:themeColor="text1" w:themeTint="A6"/>
-          <w:sz w:val="24"/>
-          <w:szCs w:val="24"/>
-        </w:rPr>
-      </w:pPr>
-      <w:r>
-        <w:rPr>
-          <w:rFonts w:ascii="Montserrat" w:eastAsia="Times New Roman" w:hAnsi="Montserrat" w:cs="Times New Roman"/>
-          <w:b/>
-          <w:bCs/>
-          <w:color w:val="595959" w:themeColor="text1" w:themeTint="A6"/>
-          <w:sz w:val="24"/>
-          <w:szCs w:val="24"/>
-        </w:rPr>
-        <w:t>Hero Section</w:t>
-      </w:r>
-      <w:r>
-        <w:rPr>
-          <w:rFonts w:ascii="Montserrat" w:eastAsia="Times New Roman" w:hAnsi="Montserrat" w:cs="Times New Roman"/>
-          <w:color w:val="595959" w:themeColor="text1" w:themeTint="A6"/>
-          <w:sz w:val="24"/>
-          <w:szCs w:val="24"/>
-        </w:rPr>
-        <w:t>: Featuring a call to action for visitors to engage with the ministry’s mission. The message invites people to join in "Bringing Hope, Healing, and Transformation."</w:t>
-      </w:r>
-    </w:p>
-    <w:p>
-      <w:pPr>
+        </w:rPr>
+      </w:pPr>
+      <w:r>
+        <w:rPr>
+          <w:rFonts w:ascii="Montserrat" w:eastAsia="Times New Roman" w:hAnsi="Montserrat" w:cs="Times New Roman"/>
+          <w:noProof/>
+          <w:color w:val="595959" w:themeColor="text1" w:themeTint="A6"/>
+        </w:rPr>
+        <w:drawing>
+          <wp:anchor distT="0" distB="0" distL="114300" distR="114300" simplePos="0" relativeHeight="251658240" behindDoc="0" locked="0" layoutInCell="1" allowOverlap="1" wp14:anchorId="1527B898" wp14:editId="0ADC6284">
+            <wp:simplePos x="0" y="0"/>
+            <wp:positionH relativeFrom="page">
+              <wp:posOffset>952500</wp:posOffset>
+            </wp:positionH>
+            <wp:positionV relativeFrom="paragraph">
+              <wp:posOffset>415290</wp:posOffset>
+            </wp:positionV>
+            <wp:extent cx="5943600" cy="3027680"/>
+            <wp:effectExtent l="57150" t="76200" r="57150" b="77470"/>
+            <wp:wrapTopAndBottom/>
+            <wp:docPr id="3" name="Picture 3"/>
+            <wp:cNvGraphicFramePr>
+              <a:graphicFrameLocks xmlns:a="http://schemas.openxmlformats.org/drawingml/2006/main" noChangeAspect="1"/>
+            </wp:cNvGraphicFramePr>
+            <a:graphic xmlns:a="http://schemas.openxmlformats.org/drawingml/2006/main">
+              <a:graphicData uri="http://schemas.openxmlformats.org/drawingml/2006/picture">
+                <pic:pic xmlns:pic="http://schemas.openxmlformats.org/drawingml/2006/picture">
+                  <pic:nvPicPr>
+                    <pic:cNvPr id="3" name="home1.png"/>
+                    <pic:cNvPicPr/>
+                  </pic:nvPicPr>
+                  <pic:blipFill>
+                    <a:blip r:embed="rId6">
+                      <a:extLst>
+                        <a:ext uri="{28A0092B-C50C-407E-A947-70E740481C1C}">
+                          <a14:useLocalDpi xmlns:a14="http://schemas.microsoft.com/office/drawing/2010/main" val="0"/>
+                        </a:ext>
+                      </a:extLst>
+                    </a:blip>
+                    <a:stretch>
+                      <a:fillRect/>
+                    </a:stretch>
+                  </pic:blipFill>
+                  <pic:spPr>
+                    <a:xfrm>
+                      <a:off x="0" y="0"/>
+                      <a:ext cx="5943600" cy="3027680"/>
+                    </a:xfrm>
+                    <a:prstGeom prst="rect">
+                      <a:avLst/>
+                    </a:prstGeom>
+                    <a:ln>
+                      <a:noFill/>
+                    </a:ln>
+                    <a:effectLst>
+                      <a:outerShdw blurRad="63500" algn="ctr" rotWithShape="0">
+                        <a:prstClr val="black">
+                          <a:alpha val="40000"/>
+                        </a:prstClr>
+                      </a:outerShdw>
+                    </a:effectLst>
+                  </pic:spPr>
+                </pic:pic>
+              </a:graphicData>
+            </a:graphic>
+            <wp14:sizeRelV relativeFrom="margin">
+              <wp14:pctHeight>0</wp14:pctHeight>
+            </wp14:sizeRelV>
+          </wp:anchor>
+        </w:drawing>
+      </w:r>
+      <w:r>
+        <w:rPr>
+          <w:rFonts w:ascii="Montserrat" w:eastAsia="Times New Roman" w:hAnsi="Montserrat" w:cs="Times New Roman"/>
+          <w:b/>
+          <w:bCs/>
+          <w:color w:val="595959" w:themeColor="text1" w:themeTint="A6"/>
+        </w:rPr>
+        <w:t>Landing</w:t>
+      </w:r>
+      <w:r>
+        <w:rPr>
+          <w:rFonts w:ascii="Montserrat" w:eastAsia="Times New Roman" w:hAnsi="Montserrat" w:cs="Times New Roman"/>
+          <w:b/>
+          <w:bCs/>
+          <w:color w:val="595959" w:themeColor="text1" w:themeTint="A6"/>
+        </w:rPr>
+        <w:t xml:space="preserve"> Section</w:t>
+      </w:r>
+      <w:r>
+        <w:rPr>
+          <w:rFonts w:ascii="Montserrat" w:eastAsia="Times New Roman" w:hAnsi="Montserrat" w:cs="Times New Roman"/>
+          <w:color w:val="595959" w:themeColor="text1" w:themeTint="A6"/>
+        </w:rPr>
+        <w:t xml:space="preserve">: </w:t>
+      </w:r>
+      <w:bookmarkStart w:id="0" w:name="_GoBack"/>
+      <w:bookmarkEnd w:id="0"/>
+    </w:p>
+    <w:p>
+      <w:pPr>
+        <w:spacing w:before="100" w:beforeAutospacing="1" w:after="100" w:afterAutospacing="1" w:line="276" w:lineRule="auto"/>
+        <w:ind w:left="720"/>
+        <w:rPr>
+          <w:rFonts w:ascii="Montserrat" w:hAnsi="Montserrat" w:cs="Calibri"/>
+          <w:color w:val="595959" w:themeColor="text1" w:themeTint="A6"/>
+        </w:rPr>
+      </w:pPr>
+      <w:r>
+        <w:rPr>
+          <w:rFonts w:ascii="Montserrat" w:hAnsi="Montserrat" w:cs="Calibri"/>
+          <w:color w:val="595959" w:themeColor="text1" w:themeTint="A6"/>
+        </w:rPr>
+        <w:t>This section is the first thing visitors see when they land on a website, making it crucial for grabbing attention and setting the tone. A well-</w:t>
+      </w:r>
+      <w:r>
+        <w:rPr>
+          <w:rFonts w:ascii="Montserrat" w:hAnsi="Montserrat" w:cs="Calibri"/>
+          <w:color w:val="7F7F7F" w:themeColor="text1" w:themeTint="80"/>
+        </w:rPr>
+        <w:t>designed landing section for</w:t>
+      </w:r>
+      <w:r>
+        <w:rPr>
+          <w:rFonts w:ascii="Calibri" w:hAnsi="Calibri" w:cs="Calibri"/>
+          <w:color w:val="7F7F7F" w:themeColor="text1" w:themeTint="80"/>
+        </w:rPr>
+        <w:t xml:space="preserve"> </w:t>
+      </w:r>
+      <w:r>
+        <w:rPr>
+          <w:rFonts w:ascii="Montserrat" w:hAnsi="Montserrat" w:cs="Calibri"/>
+          <w:color w:val="595959" w:themeColor="text1" w:themeTint="A6"/>
+        </w:rPr>
+        <w:t>the homepage creates a strong first impression,</w:t>
+      </w:r>
+      <w:r>
+        <w:rPr>
+          <w:rFonts w:ascii="Montserrat" w:hAnsi="Montserrat" w:cs="Calibri"/>
+          <w:color w:val="595959" w:themeColor="text1" w:themeTint="A6"/>
+        </w:rPr>
+        <w:t xml:space="preserve"> d</w:t>
+      </w:r>
+      <w:r>
+        <w:rPr>
+          <w:rFonts w:ascii="Montserrat" w:hAnsi="Montserrat" w:cs="Calibri"/>
+          <w:color w:val="595959" w:themeColor="text1" w:themeTint="A6"/>
+        </w:rPr>
+        <w:t>irects user focus, and leads visitors toward the key actions you want them to take.</w:t>
+      </w:r>
+    </w:p>
+    <w:p>
+      <w:pPr>
+        <w:spacing w:before="100" w:beforeAutospacing="1" w:after="100" w:afterAutospacing="1" w:line="276" w:lineRule="auto"/>
+        <w:ind w:left="720"/>
+        <w:rPr>
+          <w:rFonts w:ascii="Montserrat" w:eastAsia="Times New Roman" w:hAnsi="Montserrat" w:cs="Times New Roman"/>
+          <w:color w:val="595959" w:themeColor="text1" w:themeTint="A6"/>
+        </w:rPr>
+      </w:pPr>
+    </w:p>
+    <w:p>
+      <w:pPr>
+        <w:spacing w:before="100" w:beforeAutospacing="1" w:after="100" w:afterAutospacing="1" w:line="276" w:lineRule="auto"/>
+        <w:ind w:left="720"/>
+        <w:rPr>
+          <w:rFonts w:ascii="Montserrat" w:eastAsia="Times New Roman" w:hAnsi="Montserrat" w:cs="Times New Roman"/>
+          <w:color w:val="595959" w:themeColor="text1" w:themeTint="A6"/>
+        </w:rPr>
+      </w:pPr>
+    </w:p>
+    <w:p>
+      <w:pPr>
+        <w:spacing w:before="100" w:beforeAutospacing="1" w:after="100" w:afterAutospacing="1" w:line="276" w:lineRule="auto"/>
+        <w:ind w:left="720"/>
+        <w:rPr>
+          <w:rFonts w:ascii="Montserrat" w:eastAsia="Times New Roman" w:hAnsi="Montserrat" w:cs="Times New Roman"/>
+          <w:color w:val="595959" w:themeColor="text1" w:themeTint="A6"/>
+        </w:rPr>
+      </w:pPr>
+    </w:p>
+    <w:p>
+      <w:pPr>
+        <w:spacing w:before="100" w:beforeAutospacing="1" w:after="100" w:afterAutospacing="1" w:line="276" w:lineRule="auto"/>
+        <w:ind w:left="720"/>
+        <w:rPr>
+          <w:rFonts w:ascii="Montserrat" w:eastAsia="Times New Roman" w:hAnsi="Montserrat" w:cs="Times New Roman"/>
+          <w:color w:val="595959" w:themeColor="text1" w:themeTint="A6"/>
+        </w:rPr>
+      </w:pPr>
+    </w:p>
+    <w:p>
+      <w:pPr>
+        <w:spacing w:before="100" w:beforeAutospacing="1" w:after="100" w:afterAutospacing="1" w:line="276" w:lineRule="auto"/>
+        <w:ind w:left="720"/>
+        <w:rPr>
+          <w:rFonts w:ascii="Montserrat" w:eastAsia="Times New Roman" w:hAnsi="Montserrat" w:cs="Times New Roman"/>
+          <w:color w:val="595959" w:themeColor="text1" w:themeTint="A6"/>
+        </w:rPr>
+      </w:pPr>
+    </w:p>
+    <w:p>
+      <w:pPr>
+        <w:pStyle w:val="ListParagraph"/>
         <w:numPr>
           <w:ilvl w:val="0"/>
           <w:numId w:val="3"/>
@@ -884,33 +890,134 @@
         <w:rPr>
           <w:rFonts w:ascii="Montserrat" w:eastAsia="Times New Roman" w:hAnsi="Montserrat" w:cs="Times New Roman"/>
           <w:color w:val="595959" w:themeColor="text1" w:themeTint="A6"/>
-          <w:sz w:val="24"/>
-          <w:szCs w:val="24"/>
-        </w:rPr>
-      </w:pPr>
-      <w:r>
-        <w:rPr>
-          <w:rFonts w:ascii="Montserrat" w:eastAsia="Times New Roman" w:hAnsi="Montserrat" w:cs="Times New Roman"/>
-          <w:b/>
-          <w:bCs/>
-          <w:color w:val="595959" w:themeColor="text1" w:themeTint="A6"/>
-          <w:sz w:val="24"/>
-          <w:szCs w:val="24"/>
-        </w:rPr>
-        <w:t>Notices Section</w:t>
-      </w:r>
-      <w:r>
-        <w:rPr>
-          <w:rFonts w:ascii="Montserrat" w:eastAsia="Times New Roman" w:hAnsi="Montserrat" w:cs="Times New Roman"/>
-          <w:color w:val="595959" w:themeColor="text1" w:themeTint="A6"/>
-          <w:sz w:val="24"/>
-          <w:szCs w:val="24"/>
-        </w:rPr>
-        <w:t>: A rotating slider will highlight key announcements and updates, with each notice linked to the 'Support Us' page.</w:t>
-      </w:r>
-    </w:p>
-    <w:p>
-      <w:pPr>
+        </w:rPr>
+      </w:pPr>
+      <w:r>
+        <w:rPr>
+          <w:rFonts w:ascii="Montserrat" w:eastAsia="Times New Roman" w:hAnsi="Montserrat" w:cs="Times New Roman"/>
+          <w:noProof/>
+          <w:color w:val="595959" w:themeColor="text1" w:themeTint="A6"/>
+        </w:rPr>
+        <w:lastRenderedPageBreak/>
+        <w:drawing>
+          <wp:anchor distT="0" distB="0" distL="114300" distR="114300" simplePos="0" relativeHeight="251663360" behindDoc="0" locked="0" layoutInCell="1" allowOverlap="1" wp14:anchorId="2A0BC3C6" wp14:editId="1E9DE30D">
+            <wp:simplePos x="0" y="0"/>
+            <wp:positionH relativeFrom="column">
+              <wp:posOffset>190500</wp:posOffset>
+            </wp:positionH>
+            <wp:positionV relativeFrom="paragraph">
+              <wp:posOffset>466725</wp:posOffset>
+            </wp:positionV>
+            <wp:extent cx="6438900" cy="2804160"/>
+            <wp:effectExtent l="57150" t="76200" r="57150" b="72390"/>
+            <wp:wrapTopAndBottom/>
+            <wp:docPr id="8" name="Picture 8"/>
+            <wp:cNvGraphicFramePr>
+              <a:graphicFrameLocks xmlns:a="http://schemas.openxmlformats.org/drawingml/2006/main" noChangeAspect="1"/>
+            </wp:cNvGraphicFramePr>
+            <a:graphic xmlns:a="http://schemas.openxmlformats.org/drawingml/2006/main">
+              <a:graphicData uri="http://schemas.openxmlformats.org/drawingml/2006/picture">
+                <pic:pic xmlns:pic="http://schemas.openxmlformats.org/drawingml/2006/picture">
+                  <pic:nvPicPr>
+                    <pic:cNvPr id="8" name="home2.png"/>
+                    <pic:cNvPicPr/>
+                  </pic:nvPicPr>
+                  <pic:blipFill>
+                    <a:blip r:embed="rId7">
+                      <a:extLst>
+                        <a:ext uri="{28A0092B-C50C-407E-A947-70E740481C1C}">
+                          <a14:useLocalDpi xmlns:a14="http://schemas.microsoft.com/office/drawing/2010/main" val="0"/>
+                        </a:ext>
+                      </a:extLst>
+                    </a:blip>
+                    <a:stretch>
+                      <a:fillRect/>
+                    </a:stretch>
+                  </pic:blipFill>
+                  <pic:spPr>
+                    <a:xfrm>
+                      <a:off x="0" y="0"/>
+                      <a:ext cx="6438900" cy="2804160"/>
+                    </a:xfrm>
+                    <a:prstGeom prst="rect">
+                      <a:avLst/>
+                    </a:prstGeom>
+                    <a:ln>
+                      <a:noFill/>
+                    </a:ln>
+                    <a:effectLst>
+                      <a:outerShdw blurRad="63500" algn="ctr" rotWithShape="0">
+                        <a:prstClr val="black">
+                          <a:alpha val="40000"/>
+                        </a:prstClr>
+                      </a:outerShdw>
+                    </a:effectLst>
+                  </pic:spPr>
+                </pic:pic>
+              </a:graphicData>
+            </a:graphic>
+            <wp14:sizeRelH relativeFrom="margin">
+              <wp14:pctWidth>0</wp14:pctWidth>
+            </wp14:sizeRelH>
+            <wp14:sizeRelV relativeFrom="margin">
+              <wp14:pctHeight>0</wp14:pctHeight>
+            </wp14:sizeRelV>
+          </wp:anchor>
+        </w:drawing>
+      </w:r>
+      <w:r>
+        <w:rPr>
+          <w:rFonts w:ascii="Montserrat" w:eastAsia="Times New Roman" w:hAnsi="Montserrat" w:cs="Times New Roman"/>
+          <w:b/>
+          <w:color w:val="595959" w:themeColor="text1" w:themeTint="A6"/>
+        </w:rPr>
+        <w:t xml:space="preserve">About Section: </w:t>
+      </w:r>
+    </w:p>
+    <w:p>
+      <w:pPr>
+        <w:spacing w:before="100" w:beforeAutospacing="1" w:after="100" w:afterAutospacing="1" w:line="276" w:lineRule="auto"/>
+        <w:ind w:left="360"/>
+        <w:rPr>
+          <w:rFonts w:ascii="Montserrat" w:eastAsia="Times New Roman" w:hAnsi="Montserrat" w:cs="Times New Roman"/>
+          <w:color w:val="595959" w:themeColor="text1" w:themeTint="A6"/>
+        </w:rPr>
+      </w:pPr>
+      <w:r>
+        <w:rPr>
+          <w:rFonts w:ascii="Montserrat" w:eastAsia="Times New Roman" w:hAnsi="Montserrat" w:cs="Times New Roman"/>
+          <w:color w:val="595959" w:themeColor="text1" w:themeTint="A6"/>
+        </w:rPr>
+        <w:t>A</w:t>
+      </w:r>
+      <w:r>
+        <w:rPr>
+          <w:rFonts w:ascii="Montserrat" w:eastAsia="Times New Roman" w:hAnsi="Montserrat" w:cs="Times New Roman"/>
+          <w:color w:val="595959" w:themeColor="text1" w:themeTint="A6"/>
+        </w:rPr>
+        <w:t xml:space="preserve"> </w:t>
+      </w:r>
+      <w:r>
+        <w:rPr>
+          <w:rFonts w:ascii="Montserrat" w:eastAsia="Times New Roman" w:hAnsi="Montserrat" w:cs="Times New Roman"/>
+          <w:color w:val="595959" w:themeColor="text1" w:themeTint="A6"/>
+        </w:rPr>
+        <w:t xml:space="preserve">dedicated section for the late Founder of HTLM will act as a doorway for visitors to explore more about the humble beginnings of the establishment.  </w:t>
+      </w:r>
+    </w:p>
+    <w:p>
+      <w:pPr>
+        <w:spacing w:before="100" w:beforeAutospacing="1" w:after="100" w:afterAutospacing="1" w:line="276" w:lineRule="auto"/>
+        <w:ind w:left="360"/>
+        <w:rPr>
+          <w:rFonts w:ascii="Montserrat" w:eastAsia="Times New Roman" w:hAnsi="Montserrat" w:cs="Times New Roman"/>
+          <w:color w:val="595959" w:themeColor="text1" w:themeTint="A6"/>
+        </w:rPr>
+      </w:pPr>
+    </w:p>
+    <w:p>
+      <w:pPr>
+        <w:pStyle w:val="ListParagraph"/>
         <w:numPr>
           <w:ilvl w:val="0"/>
           <w:numId w:val="3"/>
@@ -919,29 +1026,121 @@
         <w:rPr>
           <w:rFonts w:ascii="Montserrat" w:eastAsia="Times New Roman" w:hAnsi="Montserrat" w:cs="Times New Roman"/>
           <w:color w:val="595959" w:themeColor="text1" w:themeTint="A6"/>
-          <w:sz w:val="24"/>
-          <w:szCs w:val="24"/>
-        </w:rPr>
-      </w:pPr>
-      <w:r>
-        <w:rPr>
-          <w:rFonts w:ascii="Montserrat" w:eastAsia="Times New Roman" w:hAnsi="Montserrat" w:cs="Times New Roman"/>
-          <w:b/>
-          <w:bCs/>
-          <w:color w:val="595959" w:themeColor="text1" w:themeTint="A6"/>
-          <w:sz w:val="24"/>
-          <w:szCs w:val="24"/>
-        </w:rPr>
-        <w:t>Navigation Bar</w:t>
-      </w:r>
-      <w:r>
-        <w:rPr>
-          <w:rFonts w:ascii="Montserrat" w:eastAsia="Times New Roman" w:hAnsi="Montserrat" w:cs="Times New Roman"/>
-          <w:color w:val="595959" w:themeColor="text1" w:themeTint="A6"/>
-          <w:sz w:val="24"/>
-          <w:szCs w:val="24"/>
-        </w:rPr>
-        <w:t>: Easy access to the key sections of the site, such as 'Initiatives', 'Support Us', 'Library', and 'Notice Board'.</w:t>
+        </w:rPr>
+      </w:pPr>
+      <w:r>
+        <w:rPr>
+          <w:rFonts w:ascii="Montserrat" w:eastAsia="Times New Roman" w:hAnsi="Montserrat" w:cs="Times New Roman"/>
+          <w:b/>
+          <w:color w:val="595959" w:themeColor="text1" w:themeTint="A6"/>
+        </w:rPr>
+        <w:t xml:space="preserve">Initiatives Section: </w:t>
+      </w:r>
+    </w:p>
+    <w:p>
+      <w:pPr>
+        <w:pStyle w:val="ListParagraph"/>
+        <w:spacing w:before="100" w:beforeAutospacing="1" w:after="100" w:afterAutospacing="1" w:line="276" w:lineRule="auto"/>
+        <w:rPr>
+          <w:rFonts w:ascii="Montserrat" w:eastAsia="Times New Roman" w:hAnsi="Montserrat" w:cs="Times New Roman"/>
+          <w:color w:val="595959" w:themeColor="text1" w:themeTint="A6"/>
+        </w:rPr>
+      </w:pPr>
+      <w:r>
+        <w:rPr>
+          <w:noProof/>
+        </w:rPr>
+        <w:drawing>
+          <wp:anchor distT="0" distB="0" distL="114300" distR="114300" simplePos="0" relativeHeight="251660288" behindDoc="0" locked="0" layoutInCell="1" allowOverlap="1" wp14:anchorId="1006BD54" wp14:editId="79A72208">
+            <wp:simplePos x="0" y="0"/>
+            <wp:positionH relativeFrom="margin">
+              <wp:posOffset>257175</wp:posOffset>
+            </wp:positionH>
+            <wp:positionV relativeFrom="paragraph">
+              <wp:posOffset>156210</wp:posOffset>
+            </wp:positionV>
+            <wp:extent cx="5943600" cy="3198495"/>
+            <wp:effectExtent l="57150" t="76200" r="57150" b="78105"/>
+            <wp:wrapThrough wrapText="bothSides">
+              <wp:wrapPolygon edited="0">
+                <wp:start x="-208" y="-515"/>
+                <wp:lineTo x="-208" y="21999"/>
+                <wp:lineTo x="21738" y="21999"/>
+                <wp:lineTo x="21738" y="-515"/>
+                <wp:lineTo x="-208" y="-515"/>
+              </wp:wrapPolygon>
+            </wp:wrapThrough>
+            <wp:docPr id="5" name="Picture 5"/>
+            <wp:cNvGraphicFramePr>
+              <a:graphicFrameLocks xmlns:a="http://schemas.openxmlformats.org/drawingml/2006/main" noChangeAspect="1"/>
+            </wp:cNvGraphicFramePr>
+            <a:graphic xmlns:a="http://schemas.openxmlformats.org/drawingml/2006/main">
+              <a:graphicData uri="http://schemas.openxmlformats.org/drawingml/2006/picture">
+                <pic:pic xmlns:pic="http://schemas.openxmlformats.org/drawingml/2006/picture">
+                  <pic:nvPicPr>
+                    <pic:cNvPr id="5" name="home3.png"/>
+                    <pic:cNvPicPr/>
+                  </pic:nvPicPr>
+                  <pic:blipFill>
+                    <a:blip r:embed="rId8">
+                      <a:extLst>
+                        <a:ext uri="{28A0092B-C50C-407E-A947-70E740481C1C}">
+                          <a14:useLocalDpi xmlns:a14="http://schemas.microsoft.com/office/drawing/2010/main" val="0"/>
+                        </a:ext>
+                      </a:extLst>
+                    </a:blip>
+                    <a:stretch>
+                      <a:fillRect/>
+                    </a:stretch>
+                  </pic:blipFill>
+                  <pic:spPr>
+                    <a:xfrm>
+                      <a:off x="0" y="0"/>
+                      <a:ext cx="5943600" cy="3198495"/>
+                    </a:xfrm>
+                    <a:prstGeom prst="rect">
+                      <a:avLst/>
+                    </a:prstGeom>
+                    <a:ln>
+                      <a:noFill/>
+                    </a:ln>
+                    <a:effectLst>
+                      <a:outerShdw blurRad="63500" algn="ctr" rotWithShape="0">
+                        <a:prstClr val="black">
+                          <a:alpha val="40000"/>
+                        </a:prstClr>
+                      </a:outerShdw>
+                    </a:effectLst>
+                  </pic:spPr>
+                </pic:pic>
+              </a:graphicData>
+            </a:graphic>
+          </wp:anchor>
+        </w:drawing>
+      </w:r>
+    </w:p>
+    <w:p>
+      <w:pPr>
+        <w:pStyle w:val="ListParagraph"/>
+        <w:spacing w:before="100" w:beforeAutospacing="1" w:after="100" w:afterAutospacing="1" w:line="276" w:lineRule="auto"/>
+        <w:rPr>
+          <w:rFonts w:ascii="Montserrat" w:eastAsia="Times New Roman" w:hAnsi="Montserrat" w:cs="Times New Roman"/>
+          <w:color w:val="595959" w:themeColor="text1" w:themeTint="A6"/>
+        </w:rPr>
+      </w:pPr>
+      <w:r>
+        <w:rPr>
+          <w:rFonts w:ascii="Montserrat" w:eastAsia="Times New Roman" w:hAnsi="Montserrat" w:cs="Times New Roman"/>
+          <w:color w:val="595959" w:themeColor="text1" w:themeTint="A6"/>
+        </w:rPr>
+        <w:t>Featuring clickable cards and</w:t>
+      </w:r>
+      <w:r>
+        <w:rPr>
+          <w:rFonts w:ascii="Montserrat" w:eastAsia="Times New Roman" w:hAnsi="Montserrat" w:cs="Times New Roman"/>
+          <w:color w:val="595959" w:themeColor="text1" w:themeTint="A6"/>
+        </w:rPr>
+        <w:t xml:space="preserve"> a call to action button, this section has links that lead visitors to the Initiatives page.   </w:t>
       </w:r>
     </w:p>
     <w:p>
@@ -954,50 +1153,314 @@
         <w:rPr>
           <w:rFonts w:ascii="Montserrat" w:eastAsia="Times New Roman" w:hAnsi="Montserrat" w:cs="Times New Roman"/>
           <w:color w:val="595959" w:themeColor="text1" w:themeTint="A6"/>
-          <w:sz w:val="24"/>
-          <w:szCs w:val="24"/>
-        </w:rPr>
-      </w:pPr>
-      <w:r>
-        <w:rPr>
-          <w:rFonts w:ascii="Montserrat" w:eastAsia="Times New Roman" w:hAnsi="Montserrat" w:cs="Times New Roman"/>
-          <w:b/>
-          <w:bCs/>
-          <w:color w:val="595959" w:themeColor="text1" w:themeTint="A6"/>
-          <w:sz w:val="24"/>
-          <w:szCs w:val="24"/>
+        </w:rPr>
+      </w:pPr>
+      <w:r>
+        <w:rPr>
+          <w:rFonts w:ascii="Montserrat" w:eastAsia="Times New Roman" w:hAnsi="Montserrat" w:cs="Times New Roman"/>
+          <w:noProof/>
+          <w:color w:val="595959" w:themeColor="text1" w:themeTint="A6"/>
         </w:rPr>
         <w:lastRenderedPageBreak/>
-        <w:t>Call to Action Buttons</w:t>
-      </w:r>
-      <w:r>
-        <w:rPr>
-          <w:rFonts w:ascii="Montserrat" w:eastAsia="Times New Roman" w:hAnsi="Montserrat" w:cs="Times New Roman"/>
-          <w:color w:val="595959" w:themeColor="text1" w:themeTint="A6"/>
-          <w:sz w:val="24"/>
-          <w:szCs w:val="24"/>
-        </w:rPr>
-        <w:t>: Prominent 'Support Us' buttons placed throughout the page, directing visitors to contribute to the ministry.</w:t>
-      </w:r>
-    </w:p>
-    <w:p>
-      <w:pPr>
-        <w:spacing w:after="0" w:line="276" w:lineRule="auto"/>
-        <w:rPr>
-          <w:rFonts w:ascii="Montserrat" w:eastAsia="Times New Roman" w:hAnsi="Montserrat" w:cs="Times New Roman"/>
-          <w:sz w:val="24"/>
-          <w:szCs w:val="24"/>
-        </w:rPr>
-      </w:pPr>
-      <w:r>
-        <w:rPr>
-          <w:rFonts w:ascii="Montserrat" w:eastAsia="Times New Roman" w:hAnsi="Montserrat" w:cs="Times New Roman"/>
-          <w:sz w:val="24"/>
-          <w:szCs w:val="24"/>
-        </w:rPr>
-        <w:pict>
-          <v:rect id="_x0000_i1029" style="width:0;height:1.5pt" o:hralign="center" o:hrstd="t" o:hr="t" fillcolor="#a0a0a0" stroked="f"/>
-        </w:pict>
+        <w:drawing>
+          <wp:anchor distT="0" distB="0" distL="114300" distR="114300" simplePos="0" relativeHeight="251661312" behindDoc="0" locked="0" layoutInCell="1" allowOverlap="1" wp14:anchorId="45D52E67" wp14:editId="2AB9D314">
+            <wp:simplePos x="0" y="0"/>
+            <wp:positionH relativeFrom="page">
+              <wp:posOffset>657225</wp:posOffset>
+            </wp:positionH>
+            <wp:positionV relativeFrom="paragraph">
+              <wp:posOffset>476250</wp:posOffset>
+            </wp:positionV>
+            <wp:extent cx="5943600" cy="2807335"/>
+            <wp:effectExtent l="57150" t="76200" r="57150" b="69215"/>
+            <wp:wrapTopAndBottom/>
+            <wp:docPr id="6" name="Picture 6"/>
+            <wp:cNvGraphicFramePr>
+              <a:graphicFrameLocks xmlns:a="http://schemas.openxmlformats.org/drawingml/2006/main" noChangeAspect="1"/>
+            </wp:cNvGraphicFramePr>
+            <a:graphic xmlns:a="http://schemas.openxmlformats.org/drawingml/2006/main">
+              <a:graphicData uri="http://schemas.openxmlformats.org/drawingml/2006/picture">
+                <pic:pic xmlns:pic="http://schemas.openxmlformats.org/drawingml/2006/picture">
+                  <pic:nvPicPr>
+                    <pic:cNvPr id="6" name="home4.png"/>
+                    <pic:cNvPicPr/>
+                  </pic:nvPicPr>
+                  <pic:blipFill>
+                    <a:blip r:embed="rId9">
+                      <a:extLst>
+                        <a:ext uri="{28A0092B-C50C-407E-A947-70E740481C1C}">
+                          <a14:useLocalDpi xmlns:a14="http://schemas.microsoft.com/office/drawing/2010/main" val="0"/>
+                        </a:ext>
+                      </a:extLst>
+                    </a:blip>
+                    <a:stretch>
+                      <a:fillRect/>
+                    </a:stretch>
+                  </pic:blipFill>
+                  <pic:spPr>
+                    <a:xfrm>
+                      <a:off x="0" y="0"/>
+                      <a:ext cx="5943600" cy="2807335"/>
+                    </a:xfrm>
+                    <a:prstGeom prst="rect">
+                      <a:avLst/>
+                    </a:prstGeom>
+                    <a:ln>
+                      <a:noFill/>
+                    </a:ln>
+                    <a:effectLst>
+                      <a:outerShdw blurRad="63500" algn="ctr" rotWithShape="0">
+                        <a:srgbClr val="000000">
+                          <a:alpha val="40000"/>
+                        </a:srgbClr>
+                      </a:outerShdw>
+                    </a:effectLst>
+                  </pic:spPr>
+                </pic:pic>
+              </a:graphicData>
+            </a:graphic>
+          </wp:anchor>
+        </w:drawing>
+      </w:r>
+      <w:r>
+        <w:rPr>
+          <w:rFonts w:ascii="Montserrat" w:eastAsia="Times New Roman" w:hAnsi="Montserrat" w:cs="Times New Roman"/>
+          <w:b/>
+          <w:bCs/>
+          <w:color w:val="595959" w:themeColor="text1" w:themeTint="A6"/>
+        </w:rPr>
+        <w:t>Notices Section</w:t>
+      </w:r>
+      <w:r>
+        <w:rPr>
+          <w:rFonts w:ascii="Montserrat" w:eastAsia="Times New Roman" w:hAnsi="Montserrat" w:cs="Times New Roman"/>
+          <w:color w:val="595959" w:themeColor="text1" w:themeTint="A6"/>
+        </w:rPr>
+        <w:t xml:space="preserve">: </w:t>
+      </w:r>
+    </w:p>
+    <w:p>
+      <w:pPr>
+        <w:spacing w:before="100" w:beforeAutospacing="1" w:after="100" w:afterAutospacing="1" w:line="276" w:lineRule="auto"/>
+        <w:ind w:left="360"/>
+        <w:rPr>
+          <w:rFonts w:ascii="Montserrat" w:eastAsia="Times New Roman" w:hAnsi="Montserrat" w:cs="Times New Roman"/>
+          <w:color w:val="595959" w:themeColor="text1" w:themeTint="A6"/>
+        </w:rPr>
+      </w:pPr>
+      <w:r>
+        <w:rPr>
+          <w:rFonts w:ascii="Montserrat" w:eastAsia="Times New Roman" w:hAnsi="Montserrat" w:cs="Times New Roman"/>
+          <w:color w:val="595959" w:themeColor="text1" w:themeTint="A6"/>
+        </w:rPr>
+        <w:t>A rotating slider will highlight key announcements and updates, with each notice linked to the 'Support Us' page.</w:t>
+      </w:r>
+    </w:p>
+    <w:p>
+      <w:pPr>
+        <w:spacing w:before="100" w:beforeAutospacing="1" w:after="100" w:afterAutospacing="1" w:line="276" w:lineRule="auto"/>
+        <w:ind w:left="720"/>
+        <w:rPr>
+          <w:rFonts w:ascii="Montserrat" w:eastAsia="Times New Roman" w:hAnsi="Montserrat" w:cs="Times New Roman"/>
+          <w:color w:val="595959" w:themeColor="text1" w:themeTint="A6"/>
+        </w:rPr>
+      </w:pPr>
+    </w:p>
+    <w:p>
+      <w:pPr>
+        <w:numPr>
+          <w:ilvl w:val="0"/>
+          <w:numId w:val="3"/>
+        </w:numPr>
+        <w:spacing w:before="100" w:beforeAutospacing="1" w:after="100" w:afterAutospacing="1" w:line="276" w:lineRule="auto"/>
+        <w:rPr>
+          <w:rFonts w:ascii="Montserrat" w:eastAsia="Times New Roman" w:hAnsi="Montserrat" w:cs="Times New Roman"/>
+          <w:color w:val="595959" w:themeColor="text1" w:themeTint="A6"/>
+        </w:rPr>
+      </w:pPr>
+      <w:r>
+        <w:rPr>
+          <w:rFonts w:ascii="Montserrat" w:eastAsia="Times New Roman" w:hAnsi="Montserrat" w:cs="Times New Roman"/>
+          <w:b/>
+          <w:color w:val="595959" w:themeColor="text1" w:themeTint="A6"/>
+        </w:rPr>
+        <w:t xml:space="preserve">Library Section: </w:t>
+      </w:r>
+    </w:p>
+    <w:p>
+      <w:pPr>
+        <w:ind w:left="360"/>
+        <w:rPr>
+          <w:rFonts w:ascii="Montserrat" w:eastAsia="Times New Roman" w:hAnsi="Montserrat" w:cs="Times New Roman"/>
+          <w:bCs/>
+          <w:color w:val="595959" w:themeColor="text1" w:themeTint="A6"/>
+        </w:rPr>
+      </w:pPr>
+      <w:r>
+        <w:rPr>
+          <w:noProof/>
+        </w:rPr>
+        <w:drawing>
+          <wp:anchor distT="0" distB="0" distL="114300" distR="114300" simplePos="0" relativeHeight="251662336" behindDoc="0" locked="0" layoutInCell="1" allowOverlap="1" wp14:anchorId="7374BDF3" wp14:editId="61470FB7">
+            <wp:simplePos x="0" y="0"/>
+            <wp:positionH relativeFrom="page">
+              <wp:posOffset>714375</wp:posOffset>
+            </wp:positionH>
+            <wp:positionV relativeFrom="paragraph">
+              <wp:posOffset>158750</wp:posOffset>
+            </wp:positionV>
+            <wp:extent cx="5943600" cy="2857500"/>
+            <wp:effectExtent l="38100" t="76200" r="57150" b="76200"/>
+            <wp:wrapTopAndBottom/>
+            <wp:docPr id="7" name="Picture 7"/>
+            <wp:cNvGraphicFramePr>
+              <a:graphicFrameLocks xmlns:a="http://schemas.openxmlformats.org/drawingml/2006/main" noChangeAspect="1"/>
+            </wp:cNvGraphicFramePr>
+            <a:graphic xmlns:a="http://schemas.openxmlformats.org/drawingml/2006/main">
+              <a:graphicData uri="http://schemas.openxmlformats.org/drawingml/2006/picture">
+                <pic:pic xmlns:pic="http://schemas.openxmlformats.org/drawingml/2006/picture">
+                  <pic:nvPicPr>
+                    <pic:cNvPr id="7" name="home5.png"/>
+                    <pic:cNvPicPr/>
+                  </pic:nvPicPr>
+                  <pic:blipFill>
+                    <a:blip r:embed="rId10">
+                      <a:extLst>
+                        <a:ext uri="{28A0092B-C50C-407E-A947-70E740481C1C}">
+                          <a14:useLocalDpi xmlns:a14="http://schemas.microsoft.com/office/drawing/2010/main" val="0"/>
+                        </a:ext>
+                      </a:extLst>
+                    </a:blip>
+                    <a:stretch>
+                      <a:fillRect/>
+                    </a:stretch>
+                  </pic:blipFill>
+                  <pic:spPr>
+                    <a:xfrm>
+                      <a:off x="0" y="0"/>
+                      <a:ext cx="5943600" cy="2857500"/>
+                    </a:xfrm>
+                    <a:prstGeom prst="rect">
+                      <a:avLst/>
+                    </a:prstGeom>
+                    <a:ln>
+                      <a:noFill/>
+                    </a:ln>
+                    <a:effectLst>
+                      <a:outerShdw blurRad="63500" algn="ctr" rotWithShape="0">
+                        <a:prstClr val="black">
+                          <a:alpha val="40000"/>
+                        </a:prstClr>
+                      </a:outerShdw>
+                    </a:effectLst>
+                  </pic:spPr>
+                </pic:pic>
+              </a:graphicData>
+            </a:graphic>
+          </wp:anchor>
+        </w:drawing>
+      </w:r>
+      <w:r>
+        <w:rPr>
+          <w:rFonts w:ascii="Montserrat" w:eastAsia="Times New Roman" w:hAnsi="Montserrat" w:cs="Times New Roman"/>
+          <w:bCs/>
+          <w:color w:val="595959" w:themeColor="text1" w:themeTint="A6"/>
+        </w:rPr>
+        <w:t xml:space="preserve">This section is meant to showcase any written publication endorsed by </w:t>
+      </w:r>
+      <w:r>
+        <w:rPr>
+          <w:rFonts w:ascii="Montserrat" w:eastAsia="Times New Roman" w:hAnsi="Montserrat" w:cs="Times New Roman"/>
+          <w:bCs/>
+          <w:color w:val="595959" w:themeColor="text1" w:themeTint="A6"/>
+        </w:rPr>
+        <w:t>HTLM.</w:t>
+      </w:r>
+      <w:r>
+        <w:rPr>
+          <w:rFonts w:ascii="Montserrat" w:eastAsia="Times New Roman" w:hAnsi="Montserrat" w:cs="Times New Roman"/>
+          <w:bCs/>
+          <w:color w:val="595959" w:themeColor="text1" w:themeTint="A6"/>
+        </w:rPr>
+        <w:t xml:space="preserve">  </w:t>
+      </w:r>
+    </w:p>
+    <w:p>
+      <w:pPr>
+        <w:pStyle w:val="ListParagraph"/>
+        <w:rPr>
+          <w:rFonts w:ascii="Montserrat" w:eastAsia="Times New Roman" w:hAnsi="Montserrat" w:cs="Times New Roman"/>
+          <w:b/>
+          <w:bCs/>
+          <w:color w:val="595959" w:themeColor="text1" w:themeTint="A6"/>
+        </w:rPr>
+      </w:pPr>
+    </w:p>
+    <w:p>
+      <w:pPr>
+        <w:numPr>
+          <w:ilvl w:val="0"/>
+          <w:numId w:val="3"/>
+        </w:numPr>
+        <w:spacing w:before="100" w:beforeAutospacing="1" w:after="100" w:afterAutospacing="1" w:line="276" w:lineRule="auto"/>
+        <w:rPr>
+          <w:rFonts w:ascii="Montserrat" w:eastAsia="Times New Roman" w:hAnsi="Montserrat" w:cs="Times New Roman"/>
+          <w:color w:val="595959" w:themeColor="text1" w:themeTint="A6"/>
+        </w:rPr>
+      </w:pPr>
+      <w:r>
+        <w:rPr>
+          <w:rFonts w:ascii="Montserrat" w:eastAsia="Times New Roman" w:hAnsi="Montserrat" w:cs="Times New Roman"/>
+          <w:b/>
+          <w:bCs/>
+          <w:color w:val="595959" w:themeColor="text1" w:themeTint="A6"/>
+        </w:rPr>
+        <w:t>Navigation Bar</w:t>
+      </w:r>
+      <w:r>
+        <w:rPr>
+          <w:rFonts w:ascii="Montserrat" w:eastAsia="Times New Roman" w:hAnsi="Montserrat" w:cs="Times New Roman"/>
+          <w:color w:val="595959" w:themeColor="text1" w:themeTint="A6"/>
+        </w:rPr>
+        <w:t xml:space="preserve">: </w:t>
+      </w:r>
+    </w:p>
+    <w:p>
+      <w:pPr>
+        <w:spacing w:before="100" w:beforeAutospacing="1" w:after="100" w:afterAutospacing="1" w:line="276" w:lineRule="auto"/>
+        <w:ind w:left="360"/>
+        <w:rPr>
+          <w:rFonts w:ascii="Montserrat" w:eastAsia="Times New Roman" w:hAnsi="Montserrat" w:cs="Times New Roman"/>
+          <w:color w:val="595959" w:themeColor="text1" w:themeTint="A6"/>
+        </w:rPr>
+      </w:pPr>
+      <w:r>
+        <w:rPr>
+          <w:rFonts w:ascii="Montserrat" w:eastAsia="Times New Roman" w:hAnsi="Montserrat" w:cs="Times New Roman"/>
+          <w:color w:val="595959" w:themeColor="text1" w:themeTint="A6"/>
+        </w:rPr>
+        <w:t xml:space="preserve">Easy access to </w:t>
+      </w:r>
+      <w:r>
+        <w:rPr>
+          <w:rFonts w:ascii="Montserrat" w:eastAsia="Times New Roman" w:hAnsi="Montserrat" w:cs="Times New Roman"/>
+          <w:color w:val="595959" w:themeColor="text1" w:themeTint="A6"/>
+        </w:rPr>
+        <w:t>all pages</w:t>
+      </w:r>
+      <w:r>
+        <w:rPr>
+          <w:rFonts w:ascii="Montserrat" w:eastAsia="Times New Roman" w:hAnsi="Montserrat" w:cs="Times New Roman"/>
+          <w:color w:val="595959" w:themeColor="text1" w:themeTint="A6"/>
+        </w:rPr>
+        <w:t xml:space="preserve"> of the site</w:t>
+      </w:r>
+      <w:r>
+        <w:rPr>
+          <w:rFonts w:ascii="Montserrat" w:eastAsia="Times New Roman" w:hAnsi="Montserrat" w:cs="Times New Roman"/>
+          <w:color w:val="595959" w:themeColor="text1" w:themeTint="A6"/>
+        </w:rPr>
+        <w:t xml:space="preserve"> are made available both in the header and the footer.</w:t>
       </w:r>
     </w:p>
     <w:p>
@@ -1009,19 +1472,18 @@
           <w:b/>
           <w:bCs/>
           <w:color w:val="595959" w:themeColor="text1" w:themeTint="A6"/>
-          <w:sz w:val="27"/>
-          <w:szCs w:val="27"/>
-        </w:rPr>
-      </w:pPr>
-      <w:r>
-        <w:rPr>
-          <w:rFonts w:ascii="Montserrat" w:eastAsia="Times New Roman" w:hAnsi="Montserrat" w:cs="Times New Roman"/>
-          <w:b/>
-          <w:bCs/>
-          <w:color w:val="595959" w:themeColor="text1" w:themeTint="A6"/>
-          <w:sz w:val="27"/>
-          <w:szCs w:val="27"/>
-        </w:rPr>
+          <w:u w:val="single"/>
+        </w:rPr>
+      </w:pPr>
+      <w:r>
+        <w:rPr>
+          <w:rFonts w:ascii="Montserrat" w:eastAsia="Times New Roman" w:hAnsi="Montserrat" w:cs="Times New Roman"/>
+          <w:b/>
+          <w:bCs/>
+          <w:color w:val="595959" w:themeColor="text1" w:themeTint="A6"/>
+          <w:u w:val="single"/>
+        </w:rPr>
+        <w:lastRenderedPageBreak/>
         <w:t>Next Steps</w:t>
       </w:r>
     </w:p>
@@ -1031,16 +1493,12 @@
         <w:rPr>
           <w:rFonts w:ascii="Montserrat" w:eastAsia="Times New Roman" w:hAnsi="Montserrat" w:cs="Times New Roman"/>
           <w:color w:val="595959" w:themeColor="text1" w:themeTint="A6"/>
-          <w:sz w:val="24"/>
-          <w:szCs w:val="24"/>
-        </w:rPr>
-      </w:pPr>
-      <w:r>
-        <w:rPr>
-          <w:rFonts w:ascii="Montserrat" w:eastAsia="Times New Roman" w:hAnsi="Montserrat" w:cs="Times New Roman"/>
-          <w:color w:val="595959" w:themeColor="text1" w:themeTint="A6"/>
-          <w:sz w:val="24"/>
-          <w:szCs w:val="24"/>
+        </w:rPr>
+      </w:pPr>
+      <w:r>
+        <w:rPr>
+          <w:rFonts w:ascii="Montserrat" w:eastAsia="Times New Roman" w:hAnsi="Montserrat" w:cs="Times New Roman"/>
+          <w:color w:val="595959" w:themeColor="text1" w:themeTint="A6"/>
         </w:rPr>
         <w:t>Here’s an outline of the remaining tasks to complete the website:</w:t>
       </w:r>
@@ -1055,29 +1513,29 @@
         <w:rPr>
           <w:rFonts w:ascii="Montserrat" w:eastAsia="Times New Roman" w:hAnsi="Montserrat" w:cs="Times New Roman"/>
           <w:color w:val="595959" w:themeColor="text1" w:themeTint="A6"/>
-          <w:sz w:val="24"/>
-          <w:szCs w:val="24"/>
-        </w:rPr>
-      </w:pPr>
-      <w:r>
-        <w:rPr>
-          <w:rFonts w:ascii="Montserrat" w:eastAsia="Times New Roman" w:hAnsi="Montserrat" w:cs="Times New Roman"/>
-          <w:b/>
-          <w:bCs/>
-          <w:color w:val="595959" w:themeColor="text1" w:themeTint="A6"/>
-          <w:sz w:val="24"/>
-          <w:szCs w:val="24"/>
-        </w:rPr>
-        <w:t>Support Us Page</w:t>
-      </w:r>
-      <w:r>
-        <w:rPr>
-          <w:rFonts w:ascii="Montserrat" w:eastAsia="Times New Roman" w:hAnsi="Montserrat" w:cs="Times New Roman"/>
-          <w:color w:val="595959" w:themeColor="text1" w:themeTint="A6"/>
-          <w:sz w:val="24"/>
-          <w:szCs w:val="24"/>
-        </w:rPr>
-        <w:t xml:space="preserve"> – Finalize the design and content for the primary donation platform.</w:t>
+        </w:rPr>
+      </w:pPr>
+      <w:r>
+        <w:rPr>
+          <w:rFonts w:ascii="Montserrat" w:eastAsia="Times New Roman" w:hAnsi="Montserrat" w:cs="Times New Roman"/>
+          <w:b/>
+          <w:color w:val="595959" w:themeColor="text1" w:themeTint="A6"/>
+        </w:rPr>
+        <w:t xml:space="preserve">Custom Images </w:t>
+      </w:r>
+      <w:r>
+        <w:rPr>
+          <w:rFonts w:ascii="Montserrat" w:eastAsia="Times New Roman" w:hAnsi="Montserrat" w:cs="Times New Roman"/>
+          <w:color w:val="595959" w:themeColor="text1" w:themeTint="A6"/>
+        </w:rPr>
+        <w:t xml:space="preserve">– Incorporate custom imagery into </w:t>
+      </w:r>
+      <w:r>
+        <w:rPr>
+          <w:rFonts w:ascii="Montserrat" w:eastAsia="Times New Roman" w:hAnsi="Montserrat" w:cs="Times New Roman"/>
+          <w:color w:val="595959" w:themeColor="text1" w:themeTint="A6"/>
+        </w:rPr>
+        <w:t>the site.</w:t>
       </w:r>
     </w:p>
     <w:p>
@@ -1090,29 +1548,29 @@
         <w:rPr>
           <w:rFonts w:ascii="Montserrat" w:eastAsia="Times New Roman" w:hAnsi="Montserrat" w:cs="Times New Roman"/>
           <w:color w:val="595959" w:themeColor="text1" w:themeTint="A6"/>
-          <w:sz w:val="24"/>
-          <w:szCs w:val="24"/>
-        </w:rPr>
-      </w:pPr>
-      <w:r>
-        <w:rPr>
-          <w:rFonts w:ascii="Montserrat" w:eastAsia="Times New Roman" w:hAnsi="Montserrat" w:cs="Times New Roman"/>
-          <w:b/>
-          <w:bCs/>
-          <w:color w:val="595959" w:themeColor="text1" w:themeTint="A6"/>
-          <w:sz w:val="24"/>
-          <w:szCs w:val="24"/>
-        </w:rPr>
-        <w:t>Initiatives Page</w:t>
-      </w:r>
-      <w:r>
-        <w:rPr>
-          <w:rFonts w:ascii="Montserrat" w:eastAsia="Times New Roman" w:hAnsi="Montserrat" w:cs="Times New Roman"/>
-          <w:color w:val="595959" w:themeColor="text1" w:themeTint="A6"/>
-          <w:sz w:val="24"/>
-          <w:szCs w:val="24"/>
-        </w:rPr>
-        <w:t xml:space="preserve"> – Create dedicated sections for each initiative, linking back to the 'Support Us' page.</w:t>
+        </w:rPr>
+      </w:pPr>
+      <w:r>
+        <w:rPr>
+          <w:rFonts w:ascii="Montserrat" w:eastAsia="Times New Roman" w:hAnsi="Montserrat" w:cs="Times New Roman"/>
+          <w:b/>
+          <w:color w:val="595959" w:themeColor="text1" w:themeTint="A6"/>
+        </w:rPr>
+        <w:t xml:space="preserve">Text content </w:t>
+      </w:r>
+      <w:r>
+        <w:rPr>
+          <w:rFonts w:ascii="Montserrat" w:eastAsia="Times New Roman" w:hAnsi="Montserrat" w:cs="Times New Roman"/>
+          <w:color w:val="595959" w:themeColor="text1" w:themeTint="A6"/>
+        </w:rPr>
+        <w:t>– Finalize the text content.</w:t>
+      </w:r>
+      <w:r>
+        <w:rPr>
+          <w:rFonts w:ascii="Montserrat" w:eastAsia="Times New Roman" w:hAnsi="Montserrat" w:cs="Times New Roman"/>
+          <w:color w:val="595959" w:themeColor="text1" w:themeTint="A6"/>
+        </w:rPr>
+        <w:t xml:space="preserve"> </w:t>
       </w:r>
     </w:p>
     <w:p>
@@ -1125,29 +1583,23 @@
         <w:rPr>
           <w:rFonts w:ascii="Montserrat" w:eastAsia="Times New Roman" w:hAnsi="Montserrat" w:cs="Times New Roman"/>
           <w:color w:val="595959" w:themeColor="text1" w:themeTint="A6"/>
-          <w:sz w:val="24"/>
-          <w:szCs w:val="24"/>
-        </w:rPr>
-      </w:pPr>
-      <w:r>
-        <w:rPr>
-          <w:rFonts w:ascii="Montserrat" w:eastAsia="Times New Roman" w:hAnsi="Montserrat" w:cs="Times New Roman"/>
-          <w:b/>
-          <w:bCs/>
-          <w:color w:val="595959" w:themeColor="text1" w:themeTint="A6"/>
-          <w:sz w:val="24"/>
-          <w:szCs w:val="24"/>
-        </w:rPr>
-        <w:t>Notice Board Page</w:t>
-      </w:r>
-      <w:r>
-        <w:rPr>
-          <w:rFonts w:ascii="Montserrat" w:eastAsia="Times New Roman" w:hAnsi="Montserrat" w:cs="Times New Roman"/>
-          <w:color w:val="595959" w:themeColor="text1" w:themeTint="A6"/>
-          <w:sz w:val="24"/>
-          <w:szCs w:val="24"/>
-        </w:rPr>
-        <w:t xml:space="preserve"> – Feature the latest news and updates, with links to relevant donation opportunities.</w:t>
+        </w:rPr>
+      </w:pPr>
+      <w:r>
+        <w:rPr>
+          <w:rFonts w:ascii="Montserrat" w:eastAsia="Times New Roman" w:hAnsi="Montserrat" w:cs="Times New Roman"/>
+          <w:b/>
+          <w:bCs/>
+          <w:color w:val="595959" w:themeColor="text1" w:themeTint="A6"/>
+        </w:rPr>
+        <w:t>Support Us Page</w:t>
+      </w:r>
+      <w:r>
+        <w:rPr>
+          <w:rFonts w:ascii="Montserrat" w:eastAsia="Times New Roman" w:hAnsi="Montserrat" w:cs="Times New Roman"/>
+          <w:color w:val="595959" w:themeColor="text1" w:themeTint="A6"/>
+        </w:rPr>
+        <w:t xml:space="preserve"> – Finalize the design and content for the primary donation platform.</w:t>
       </w:r>
     </w:p>
     <w:p>
@@ -1160,29 +1612,23 @@
         <w:rPr>
           <w:rFonts w:ascii="Montserrat" w:eastAsia="Times New Roman" w:hAnsi="Montserrat" w:cs="Times New Roman"/>
           <w:color w:val="595959" w:themeColor="text1" w:themeTint="A6"/>
-          <w:sz w:val="24"/>
-          <w:szCs w:val="24"/>
-        </w:rPr>
-      </w:pPr>
-      <w:r>
-        <w:rPr>
-          <w:rFonts w:ascii="Montserrat" w:eastAsia="Times New Roman" w:hAnsi="Montserrat" w:cs="Times New Roman"/>
-          <w:b/>
-          <w:bCs/>
-          <w:color w:val="595959" w:themeColor="text1" w:themeTint="A6"/>
-          <w:sz w:val="24"/>
-          <w:szCs w:val="24"/>
-        </w:rPr>
-        <w:t>Library Page</w:t>
-      </w:r>
-      <w:r>
-        <w:rPr>
-          <w:rFonts w:ascii="Montserrat" w:eastAsia="Times New Roman" w:hAnsi="Montserrat" w:cs="Times New Roman"/>
-          <w:color w:val="595959" w:themeColor="text1" w:themeTint="A6"/>
-          <w:sz w:val="24"/>
-          <w:szCs w:val="24"/>
-        </w:rPr>
-        <w:t xml:space="preserve"> – Curate a selection of books sanctioned and endorsed by HTL Ministries, primarily in honor of the late founder.</w:t>
+        </w:rPr>
+      </w:pPr>
+      <w:r>
+        <w:rPr>
+          <w:rFonts w:ascii="Montserrat" w:eastAsia="Times New Roman" w:hAnsi="Montserrat" w:cs="Times New Roman"/>
+          <w:b/>
+          <w:bCs/>
+          <w:color w:val="595959" w:themeColor="text1" w:themeTint="A6"/>
+        </w:rPr>
+        <w:t>Initiatives Page</w:t>
+      </w:r>
+      <w:r>
+        <w:rPr>
+          <w:rFonts w:ascii="Montserrat" w:eastAsia="Times New Roman" w:hAnsi="Montserrat" w:cs="Times New Roman"/>
+          <w:color w:val="595959" w:themeColor="text1" w:themeTint="A6"/>
+        </w:rPr>
+        <w:t xml:space="preserve"> – Create dedicated sections for each initiative, linking back to the 'Support Us' page.</w:t>
       </w:r>
     </w:p>
     <w:p>
@@ -1195,29 +1641,37 @@
         <w:rPr>
           <w:rFonts w:ascii="Montserrat" w:eastAsia="Times New Roman" w:hAnsi="Montserrat" w:cs="Times New Roman"/>
           <w:color w:val="595959" w:themeColor="text1" w:themeTint="A6"/>
-          <w:sz w:val="24"/>
-          <w:szCs w:val="24"/>
-        </w:rPr>
-      </w:pPr>
-      <w:r>
-        <w:rPr>
-          <w:rFonts w:ascii="Montserrat" w:eastAsia="Times New Roman" w:hAnsi="Montserrat" w:cs="Times New Roman"/>
-          <w:b/>
-          <w:bCs/>
-          <w:color w:val="595959" w:themeColor="text1" w:themeTint="A6"/>
-          <w:sz w:val="24"/>
-          <w:szCs w:val="24"/>
-        </w:rPr>
-        <w:t>Mobile Optimization</w:t>
-      </w:r>
-      <w:r>
-        <w:rPr>
-          <w:rFonts w:ascii="Montserrat" w:eastAsia="Times New Roman" w:hAnsi="Montserrat" w:cs="Times New Roman"/>
-          <w:color w:val="595959" w:themeColor="text1" w:themeTint="A6"/>
-          <w:sz w:val="24"/>
-          <w:szCs w:val="24"/>
-        </w:rPr>
-        <w:t xml:space="preserve"> – Ensure that all pages are responsive and function smoothly on mobile devices.</w:t>
+        </w:rPr>
+      </w:pPr>
+      <w:r>
+        <w:rPr>
+          <w:rFonts w:ascii="Montserrat" w:eastAsia="Times New Roman" w:hAnsi="Montserrat" w:cs="Times New Roman"/>
+          <w:b/>
+          <w:bCs/>
+          <w:color w:val="595959" w:themeColor="text1" w:themeTint="A6"/>
+        </w:rPr>
+        <w:t>Notice Board Page</w:t>
+      </w:r>
+      <w:r>
+        <w:rPr>
+          <w:rFonts w:ascii="Montserrat" w:eastAsia="Times New Roman" w:hAnsi="Montserrat" w:cs="Times New Roman"/>
+          <w:color w:val="595959" w:themeColor="text1" w:themeTint="A6"/>
+        </w:rPr>
+        <w:t xml:space="preserve"> – Feature the latest news and updates, with links to </w:t>
+      </w:r>
+      <w:r>
+        <w:rPr>
+          <w:rFonts w:ascii="Montserrat" w:eastAsia="Times New Roman" w:hAnsi="Montserrat" w:cs="Times New Roman"/>
+          <w:color w:val="595959" w:themeColor="text1" w:themeTint="A6"/>
+        </w:rPr>
+        <w:t>the Support Us page’</w:t>
+      </w:r>
+      <w:r>
+        <w:rPr>
+          <w:rFonts w:ascii="Montserrat" w:eastAsia="Times New Roman" w:hAnsi="Montserrat" w:cs="Times New Roman"/>
+          <w:color w:val="595959" w:themeColor="text1" w:themeTint="A6"/>
+        </w:rPr>
+        <w:t>.</w:t>
       </w:r>
     </w:p>
     <w:p>
@@ -1230,18 +1684,118 @@
         <w:rPr>
           <w:rFonts w:ascii="Montserrat" w:eastAsia="Times New Roman" w:hAnsi="Montserrat" w:cs="Times New Roman"/>
           <w:color w:val="595959" w:themeColor="text1" w:themeTint="A6"/>
-          <w:sz w:val="24"/>
-          <w:szCs w:val="24"/>
-        </w:rPr>
-      </w:pPr>
-      <w:r>
-        <w:rPr>
-          <w:rFonts w:ascii="Montserrat" w:eastAsia="Times New Roman" w:hAnsi="Montserrat" w:cs="Times New Roman"/>
-          <w:b/>
-          <w:bCs/>
-          <w:color w:val="595959" w:themeColor="text1" w:themeTint="A6"/>
-          <w:sz w:val="24"/>
-          <w:szCs w:val="24"/>
+        </w:rPr>
+      </w:pPr>
+      <w:r>
+        <w:rPr>
+          <w:rFonts w:ascii="Montserrat" w:eastAsia="Times New Roman" w:hAnsi="Montserrat" w:cs="Times New Roman"/>
+          <w:b/>
+          <w:bCs/>
+          <w:color w:val="595959" w:themeColor="text1" w:themeTint="A6"/>
+        </w:rPr>
+        <w:t>Library Page</w:t>
+      </w:r>
+      <w:r>
+        <w:rPr>
+          <w:rFonts w:ascii="Montserrat" w:eastAsia="Times New Roman" w:hAnsi="Montserrat" w:cs="Times New Roman"/>
+          <w:color w:val="595959" w:themeColor="text1" w:themeTint="A6"/>
+        </w:rPr>
+        <w:t xml:space="preserve"> – Curate a selection of books sanctioned and endorsed by HTL Ministries</w:t>
+      </w:r>
+      <w:r>
+        <w:rPr>
+          <w:rFonts w:ascii="Montserrat" w:eastAsia="Times New Roman" w:hAnsi="Montserrat" w:cs="Times New Roman"/>
+          <w:color w:val="595959" w:themeColor="text1" w:themeTint="A6"/>
+        </w:rPr>
+        <w:t xml:space="preserve"> either to showcase, sell or download and read</w:t>
+      </w:r>
+      <w:r>
+        <w:rPr>
+          <w:rFonts w:ascii="Montserrat" w:eastAsia="Times New Roman" w:hAnsi="Montserrat" w:cs="Times New Roman"/>
+          <w:color w:val="595959" w:themeColor="text1" w:themeTint="A6"/>
+        </w:rPr>
+        <w:t>.</w:t>
+      </w:r>
+    </w:p>
+    <w:p>
+      <w:pPr>
+        <w:numPr>
+          <w:ilvl w:val="0"/>
+          <w:numId w:val="4"/>
+        </w:numPr>
+        <w:spacing w:before="100" w:beforeAutospacing="1" w:after="100" w:afterAutospacing="1" w:line="276" w:lineRule="auto"/>
+        <w:rPr>
+          <w:rFonts w:ascii="Montserrat" w:eastAsia="Times New Roman" w:hAnsi="Montserrat" w:cs="Times New Roman"/>
+          <w:color w:val="595959" w:themeColor="text1" w:themeTint="A6"/>
+        </w:rPr>
+      </w:pPr>
+      <w:r>
+        <w:rPr>
+          <w:rFonts w:ascii="Montserrat" w:eastAsia="Times New Roman" w:hAnsi="Montserrat" w:cs="Times New Roman"/>
+          <w:b/>
+          <w:bCs/>
+          <w:color w:val="595959" w:themeColor="text1" w:themeTint="A6"/>
+        </w:rPr>
+        <w:t>Mobile</w:t>
+      </w:r>
+      <w:r>
+        <w:rPr>
+          <w:rFonts w:ascii="Montserrat" w:eastAsia="Times New Roman" w:hAnsi="Montserrat" w:cs="Times New Roman"/>
+          <w:b/>
+          <w:bCs/>
+          <w:color w:val="595959" w:themeColor="text1" w:themeTint="A6"/>
+        </w:rPr>
+        <w:t xml:space="preserve"> and Tablet</w:t>
+      </w:r>
+      <w:r>
+        <w:rPr>
+          <w:rFonts w:ascii="Montserrat" w:eastAsia="Times New Roman" w:hAnsi="Montserrat" w:cs="Times New Roman"/>
+          <w:b/>
+          <w:bCs/>
+          <w:color w:val="595959" w:themeColor="text1" w:themeTint="A6"/>
+        </w:rPr>
+        <w:t xml:space="preserve"> Optimization</w:t>
+      </w:r>
+      <w:r>
+        <w:rPr>
+          <w:rFonts w:ascii="Montserrat" w:eastAsia="Times New Roman" w:hAnsi="Montserrat" w:cs="Times New Roman"/>
+          <w:color w:val="595959" w:themeColor="text1" w:themeTint="A6"/>
+        </w:rPr>
+        <w:t xml:space="preserve"> – Ensure that all pages are responsive and function smoothly on mobile</w:t>
+      </w:r>
+      <w:r>
+        <w:rPr>
+          <w:rFonts w:ascii="Montserrat" w:eastAsia="Times New Roman" w:hAnsi="Montserrat" w:cs="Times New Roman"/>
+          <w:color w:val="595959" w:themeColor="text1" w:themeTint="A6"/>
+        </w:rPr>
+        <w:t xml:space="preserve"> and tablet</w:t>
+      </w:r>
+      <w:r>
+        <w:rPr>
+          <w:rFonts w:ascii="Montserrat" w:eastAsia="Times New Roman" w:hAnsi="Montserrat" w:cs="Times New Roman"/>
+          <w:color w:val="595959" w:themeColor="text1" w:themeTint="A6"/>
+        </w:rPr>
+        <w:t xml:space="preserve"> devices.</w:t>
+      </w:r>
+    </w:p>
+    <w:p>
+      <w:pPr>
+        <w:numPr>
+          <w:ilvl w:val="0"/>
+          <w:numId w:val="4"/>
+        </w:numPr>
+        <w:spacing w:before="100" w:beforeAutospacing="1" w:after="100" w:afterAutospacing="1" w:line="276" w:lineRule="auto"/>
+        <w:rPr>
+          <w:rFonts w:ascii="Montserrat" w:eastAsia="Times New Roman" w:hAnsi="Montserrat" w:cs="Times New Roman"/>
+          <w:color w:val="595959" w:themeColor="text1" w:themeTint="A6"/>
+        </w:rPr>
+      </w:pPr>
+      <w:r>
+        <w:rPr>
+          <w:rFonts w:ascii="Montserrat" w:eastAsia="Times New Roman" w:hAnsi="Montserrat" w:cs="Times New Roman"/>
+          <w:b/>
+          <w:bCs/>
+          <w:color w:val="595959" w:themeColor="text1" w:themeTint="A6"/>
         </w:rPr>
         <w:t>Feedback Implementation</w:t>
       </w:r>
@@ -1249,8 +1803,6 @@
         <w:rPr>
           <w:rFonts w:ascii="Montserrat" w:eastAsia="Times New Roman" w:hAnsi="Montserrat" w:cs="Times New Roman"/>
           <w:color w:val="595959" w:themeColor="text1" w:themeTint="A6"/>
-          <w:sz w:val="24"/>
-          <w:szCs w:val="24"/>
         </w:rPr>
         <w:t xml:space="preserve"> – Incorporate any feedback provided by the team regarding the homepage and overall structure.</w:t>
       </w:r>
@@ -1264,20 +1816,69 @@
           <w:b/>
           <w:bCs/>
           <w:color w:val="595959" w:themeColor="text1" w:themeTint="A6"/>
-          <w:sz w:val="27"/>
-          <w:szCs w:val="27"/>
-        </w:rPr>
-      </w:pPr>
-      <w:r>
-        <w:rPr>
-          <w:rFonts w:ascii="Montserrat" w:eastAsia="Times New Roman" w:hAnsi="Montserrat" w:cs="Times New Roman"/>
-          <w:b/>
-          <w:bCs/>
-          <w:color w:val="595959" w:themeColor="text1" w:themeTint="A6"/>
-          <w:sz w:val="27"/>
-          <w:szCs w:val="27"/>
+          <w:u w:val="single"/>
+        </w:rPr>
+      </w:pPr>
+      <w:r>
+        <w:rPr>
+          <w:rFonts w:ascii="Montserrat" w:eastAsia="Times New Roman" w:hAnsi="Montserrat" w:cs="Times New Roman"/>
+          <w:b/>
+          <w:bCs/>
+          <w:color w:val="595959" w:themeColor="text1" w:themeTint="A6"/>
+          <w:u w:val="single"/>
         </w:rPr>
         <w:t>Expected Timeline</w:t>
+      </w:r>
+    </w:p>
+    <w:p>
+      <w:pPr>
+        <w:spacing w:before="100" w:beforeAutospacing="1" w:after="100" w:afterAutospacing="1" w:line="276" w:lineRule="auto"/>
+        <w:rPr>
+          <w:rFonts w:ascii="Montserrat" w:eastAsia="Times New Roman" w:hAnsi="Montserrat" w:cs="Times New Roman"/>
+          <w:color w:val="595959" w:themeColor="text1" w:themeTint="A6"/>
+        </w:rPr>
+      </w:pPr>
+      <w:r>
+        <w:rPr>
+          <w:rFonts w:ascii="Montserrat" w:eastAsia="Times New Roman" w:hAnsi="Montserrat" w:cs="Times New Roman"/>
+          <w:color w:val="595959" w:themeColor="text1" w:themeTint="A6"/>
+        </w:rPr>
+        <w:t>The</w:t>
+      </w:r>
+      <w:r>
+        <w:rPr>
+          <w:rFonts w:ascii="Montserrat" w:eastAsia="Times New Roman" w:hAnsi="Montserrat" w:cs="Times New Roman"/>
+          <w:color w:val="595959" w:themeColor="text1" w:themeTint="A6"/>
+        </w:rPr>
+        <w:t xml:space="preserve"> below mentioned durations will become effective upon your deliberation of this opening dialogue. Hence, the</w:t>
+      </w:r>
+      <w:r>
+        <w:rPr>
+          <w:rFonts w:ascii="Montserrat" w:eastAsia="Times New Roman" w:hAnsi="Montserrat" w:cs="Times New Roman"/>
+          <w:color w:val="595959" w:themeColor="text1" w:themeTint="A6"/>
+        </w:rPr>
+        <w:t xml:space="preserve"> successful completion of the above tasks will depend greatly on your</w:t>
+      </w:r>
+      <w:r>
+        <w:rPr>
+          <w:rFonts w:ascii="Montserrat" w:eastAsia="Times New Roman" w:hAnsi="Montserrat" w:cs="Times New Roman"/>
+          <w:color w:val="595959" w:themeColor="text1" w:themeTint="A6"/>
+        </w:rPr>
+        <w:t xml:space="preserve"> subsequent</w:t>
+      </w:r>
+      <w:r>
+        <w:rPr>
+          <w:rFonts w:ascii="Montserrat" w:eastAsia="Times New Roman" w:hAnsi="Montserrat" w:cs="Times New Roman"/>
+          <w:color w:val="595959" w:themeColor="text1" w:themeTint="A6"/>
+        </w:rPr>
+        <w:t xml:space="preserve"> feedback</w:t>
+      </w:r>
+      <w:r>
+        <w:rPr>
+          <w:rFonts w:ascii="Montserrat" w:eastAsia="Times New Roman" w:hAnsi="Montserrat" w:cs="Times New Roman"/>
+          <w:color w:val="595959" w:themeColor="text1" w:themeTint="A6"/>
+        </w:rPr>
+        <w:t xml:space="preserve">. </w:t>
       </w:r>
     </w:p>
     <w:p>
@@ -1290,18 +1891,42 @@
         <w:rPr>
           <w:rFonts w:ascii="Montserrat" w:eastAsia="Times New Roman" w:hAnsi="Montserrat" w:cs="Times New Roman"/>
           <w:color w:val="595959" w:themeColor="text1" w:themeTint="A6"/>
-          <w:sz w:val="24"/>
-          <w:szCs w:val="24"/>
-        </w:rPr>
-      </w:pPr>
-      <w:r>
-        <w:rPr>
-          <w:rFonts w:ascii="Montserrat" w:eastAsia="Times New Roman" w:hAnsi="Montserrat" w:cs="Times New Roman"/>
-          <w:color w:val="595959" w:themeColor="text1" w:themeTint="A6"/>
-          <w:sz w:val="24"/>
-          <w:szCs w:val="24"/>
-        </w:rPr>
-        <w:t>Completion of remaining pages: [Insert Date]</w:t>
+        </w:rPr>
+      </w:pPr>
+      <w:r>
+        <w:rPr>
+          <w:rFonts w:ascii="Montserrat" w:eastAsia="Times New Roman" w:hAnsi="Montserrat" w:cs="Times New Roman"/>
+          <w:color w:val="595959" w:themeColor="text1" w:themeTint="A6"/>
+        </w:rPr>
+        <w:t>Completion of remaining pag</w:t>
+      </w:r>
+      <w:r>
+        <w:rPr>
+          <w:rFonts w:ascii="Montserrat" w:eastAsia="Times New Roman" w:hAnsi="Montserrat" w:cs="Times New Roman"/>
+          <w:color w:val="595959" w:themeColor="text1" w:themeTint="A6"/>
+        </w:rPr>
+        <w:t xml:space="preserve">es: </w:t>
+      </w:r>
+      <w:r>
+        <w:rPr>
+          <w:rFonts w:ascii="Montserrat" w:eastAsia="Times New Roman" w:hAnsi="Montserrat" w:cs="Times New Roman"/>
+          <w:color w:val="595959" w:themeColor="text1" w:themeTint="A6"/>
+        </w:rPr>
+        <w:tab/>
+      </w:r>
+      <w:r>
+        <w:rPr>
+          <w:rFonts w:ascii="Montserrat" w:eastAsia="Times New Roman" w:hAnsi="Montserrat" w:cs="Times New Roman"/>
+          <w:color w:val="595959" w:themeColor="text1" w:themeTint="A6"/>
+        </w:rPr>
+        <w:t>5 days</w:t>
+      </w:r>
+      <w:r>
+        <w:rPr>
+          <w:rFonts w:ascii="Montserrat" w:eastAsia="Times New Roman" w:hAnsi="Montserrat" w:cs="Times New Roman"/>
+          <w:color w:val="595959" w:themeColor="text1" w:themeTint="A6"/>
+        </w:rPr>
+        <w:t>.</w:t>
       </w:r>
     </w:p>
     <w:p>
@@ -1314,18 +1939,35 @@
         <w:rPr>
           <w:rFonts w:ascii="Montserrat" w:eastAsia="Times New Roman" w:hAnsi="Montserrat" w:cs="Times New Roman"/>
           <w:color w:val="595959" w:themeColor="text1" w:themeTint="A6"/>
-          <w:sz w:val="24"/>
-          <w:szCs w:val="24"/>
-        </w:rPr>
-      </w:pPr>
-      <w:r>
-        <w:rPr>
-          <w:rFonts w:ascii="Montserrat" w:eastAsia="Times New Roman" w:hAnsi="Montserrat" w:cs="Times New Roman"/>
-          <w:color w:val="595959" w:themeColor="text1" w:themeTint="A6"/>
-          <w:sz w:val="24"/>
-          <w:szCs w:val="24"/>
-        </w:rPr>
-        <w:t>Final review and revisions: [Insert Date]</w:t>
+        </w:rPr>
+      </w:pPr>
+      <w:r>
+        <w:rPr>
+          <w:rFonts w:ascii="Montserrat" w:eastAsia="Times New Roman" w:hAnsi="Montserrat" w:cs="Times New Roman"/>
+          <w:color w:val="595959" w:themeColor="text1" w:themeTint="A6"/>
+        </w:rPr>
+        <w:t xml:space="preserve">Final review and revisions: </w:t>
+      </w:r>
+      <w:r>
+        <w:rPr>
+          <w:rFonts w:ascii="Montserrat" w:eastAsia="Times New Roman" w:hAnsi="Montserrat" w:cs="Times New Roman"/>
+          <w:color w:val="595959" w:themeColor="text1" w:themeTint="A6"/>
+        </w:rPr>
+        <w:tab/>
+      </w:r>
+      <w:r>
+        <w:rPr>
+          <w:rFonts w:ascii="Montserrat" w:eastAsia="Times New Roman" w:hAnsi="Montserrat" w:cs="Times New Roman"/>
+          <w:color w:val="595959" w:themeColor="text1" w:themeTint="A6"/>
+        </w:rPr>
+        <w:tab/>
+      </w:r>
+      <w:r>
+        <w:rPr>
+          <w:rFonts w:ascii="Montserrat" w:eastAsia="Times New Roman" w:hAnsi="Montserrat" w:cs="Times New Roman"/>
+          <w:color w:val="595959" w:themeColor="text1" w:themeTint="A6"/>
+        </w:rPr>
+        <w:t>2 days</w:t>
       </w:r>
     </w:p>
     <w:p>
@@ -1338,18 +1980,257 @@
         <w:rPr>
           <w:rFonts w:ascii="Montserrat" w:eastAsia="Times New Roman" w:hAnsi="Montserrat" w:cs="Times New Roman"/>
           <w:color w:val="595959" w:themeColor="text1" w:themeTint="A6"/>
-          <w:sz w:val="24"/>
-          <w:szCs w:val="24"/>
-        </w:rPr>
-      </w:pPr>
-      <w:r>
-        <w:rPr>
-          <w:rFonts w:ascii="Montserrat" w:eastAsia="Times New Roman" w:hAnsi="Montserrat" w:cs="Times New Roman"/>
-          <w:color w:val="595959" w:themeColor="text1" w:themeTint="A6"/>
-          <w:sz w:val="24"/>
-          <w:szCs w:val="24"/>
-        </w:rPr>
-        <w:t>Website launch: [Insert Date]</w:t>
+        </w:rPr>
+      </w:pPr>
+      <w:r>
+        <w:rPr>
+          <w:rFonts w:ascii="Montserrat" w:eastAsia="Times New Roman" w:hAnsi="Montserrat" w:cs="Times New Roman"/>
+          <w:color w:val="595959" w:themeColor="text1" w:themeTint="A6"/>
+        </w:rPr>
+        <w:t xml:space="preserve">Website launch: </w:t>
+      </w:r>
+      <w:r>
+        <w:rPr>
+          <w:rFonts w:ascii="Montserrat" w:eastAsia="Times New Roman" w:hAnsi="Montserrat" w:cs="Times New Roman"/>
+          <w:color w:val="595959" w:themeColor="text1" w:themeTint="A6"/>
+        </w:rPr>
+        <w:tab/>
+      </w:r>
+      <w:r>
+        <w:rPr>
+          <w:rFonts w:ascii="Montserrat" w:eastAsia="Times New Roman" w:hAnsi="Montserrat" w:cs="Times New Roman"/>
+          <w:color w:val="595959" w:themeColor="text1" w:themeTint="A6"/>
+        </w:rPr>
+        <w:tab/>
+      </w:r>
+      <w:r>
+        <w:rPr>
+          <w:rFonts w:ascii="Montserrat" w:eastAsia="Times New Roman" w:hAnsi="Montserrat" w:cs="Times New Roman"/>
+          <w:color w:val="595959" w:themeColor="text1" w:themeTint="A6"/>
+        </w:rPr>
+        <w:tab/>
+      </w:r>
+      <w:r>
+        <w:rPr>
+          <w:rFonts w:ascii="Montserrat" w:eastAsia="Times New Roman" w:hAnsi="Montserrat" w:cs="Times New Roman"/>
+          <w:color w:val="595959" w:themeColor="text1" w:themeTint="A6"/>
+        </w:rPr>
+        <w:tab/>
+      </w:r>
+      <w:r>
+        <w:rPr>
+          <w:rFonts w:ascii="Montserrat" w:eastAsia="Times New Roman" w:hAnsi="Montserrat" w:cs="Times New Roman"/>
+          <w:color w:val="595959" w:themeColor="text1" w:themeTint="A6"/>
+        </w:rPr>
+        <w:t>[Discretion of HTLM]</w:t>
+      </w:r>
+    </w:p>
+    <w:p>
+      <w:pPr>
+        <w:spacing w:before="100" w:beforeAutospacing="1" w:after="100" w:afterAutospacing="1" w:line="276" w:lineRule="auto"/>
+        <w:outlineLvl w:val="2"/>
+        <w:rPr>
+          <w:rFonts w:ascii="Montserrat" w:eastAsia="Times New Roman" w:hAnsi="Montserrat" w:cs="Times New Roman"/>
+          <w:b/>
+          <w:bCs/>
+          <w:color w:val="595959" w:themeColor="text1" w:themeTint="A6"/>
+          <w:u w:val="single"/>
+        </w:rPr>
+      </w:pPr>
+      <w:r>
+        <w:rPr>
+          <w:rFonts w:ascii="Montserrat" w:eastAsia="Times New Roman" w:hAnsi="Montserrat" w:cs="Times New Roman"/>
+          <w:b/>
+          <w:bCs/>
+          <w:color w:val="595959" w:themeColor="text1" w:themeTint="A6"/>
+          <w:u w:val="single"/>
+        </w:rPr>
+        <w:t>Challenges and Mitigations</w:t>
+      </w:r>
+    </w:p>
+    <w:p>
+      <w:pPr>
+        <w:spacing w:before="100" w:beforeAutospacing="1" w:after="100" w:afterAutospacing="1" w:line="276" w:lineRule="auto"/>
+        <w:rPr>
+          <w:rFonts w:ascii="Montserrat" w:eastAsia="Times New Roman" w:hAnsi="Montserrat" w:cs="Times New Roman"/>
+          <w:color w:val="595959" w:themeColor="text1" w:themeTint="A6"/>
+        </w:rPr>
+      </w:pPr>
+      <w:r>
+        <w:rPr>
+          <w:rFonts w:ascii="Montserrat" w:eastAsia="Times New Roman" w:hAnsi="Montserrat" w:cs="Times New Roman"/>
+          <w:color w:val="595959" w:themeColor="text1" w:themeTint="A6"/>
+        </w:rPr>
+        <w:t xml:space="preserve">One of the primary challenges faced during the project was the </w:t>
+      </w:r>
+      <w:r>
+        <w:rPr>
+          <w:rFonts w:ascii="Montserrat" w:eastAsia="Times New Roman" w:hAnsi="Montserrat" w:cs="Times New Roman"/>
+          <w:color w:val="595959" w:themeColor="text1" w:themeTint="A6"/>
+        </w:rPr>
+        <w:t xml:space="preserve">lack of mutual planning </w:t>
+      </w:r>
+      <w:r>
+        <w:rPr>
+          <w:rFonts w:ascii="Montserrat" w:eastAsia="Times New Roman" w:hAnsi="Montserrat" w:cs="Times New Roman"/>
+          <w:color w:val="595959" w:themeColor="text1" w:themeTint="A6"/>
+        </w:rPr>
+        <w:t xml:space="preserve">and dialogue </w:t>
+      </w:r>
+      <w:r>
+        <w:rPr>
+          <w:rFonts w:ascii="Montserrat" w:eastAsia="Times New Roman" w:hAnsi="Montserrat" w:cs="Times New Roman"/>
+          <w:color w:val="595959" w:themeColor="text1" w:themeTint="A6"/>
+        </w:rPr>
+        <w:t xml:space="preserve">which was largely due to </w:t>
+      </w:r>
+      <w:r>
+        <w:rPr>
+          <w:rFonts w:ascii="Montserrat" w:eastAsia="Times New Roman" w:hAnsi="Montserrat" w:cs="Times New Roman"/>
+          <w:color w:val="595959" w:themeColor="text1" w:themeTint="A6"/>
+        </w:rPr>
+        <w:t xml:space="preserve">my </w:t>
+      </w:r>
+      <w:r>
+        <w:rPr>
+          <w:rFonts w:ascii="Montserrat" w:eastAsia="Times New Roman" w:hAnsi="Montserrat" w:cs="Times New Roman"/>
+          <w:color w:val="595959" w:themeColor="text1" w:themeTint="A6"/>
+        </w:rPr>
+        <w:t>unfavorable and untimely circumstances</w:t>
+      </w:r>
+      <w:r>
+        <w:rPr>
+          <w:rFonts w:ascii="Montserrat" w:eastAsia="Times New Roman" w:hAnsi="Montserrat" w:cs="Times New Roman"/>
+          <w:color w:val="595959" w:themeColor="text1" w:themeTint="A6"/>
+        </w:rPr>
+        <w:t>.</w:t>
+      </w:r>
+      <w:r>
+        <w:rPr>
+          <w:rFonts w:ascii="Montserrat" w:eastAsia="Times New Roman" w:hAnsi="Montserrat" w:cs="Times New Roman"/>
+          <w:color w:val="595959" w:themeColor="text1" w:themeTint="A6"/>
+        </w:rPr>
+        <w:t xml:space="preserve"> However, </w:t>
+      </w:r>
+      <w:r>
+        <w:rPr>
+          <w:rFonts w:ascii="Montserrat" w:eastAsia="Times New Roman" w:hAnsi="Montserrat" w:cs="Times New Roman"/>
+          <w:color w:val="595959" w:themeColor="text1" w:themeTint="A6"/>
+        </w:rPr>
+        <w:t xml:space="preserve">I </w:t>
+      </w:r>
+      <w:r>
+        <w:rPr>
+          <w:rFonts w:ascii="Montserrat" w:eastAsia="Times New Roman" w:hAnsi="Montserrat" w:cs="Times New Roman"/>
+          <w:color w:val="595959" w:themeColor="text1" w:themeTint="A6"/>
+        </w:rPr>
+        <w:t xml:space="preserve">am confident </w:t>
+      </w:r>
+      <w:r>
+        <w:rPr>
+          <w:rFonts w:ascii="Montserrat" w:eastAsia="Times New Roman" w:hAnsi="Montserrat" w:cs="Times New Roman"/>
+          <w:color w:val="595959" w:themeColor="text1" w:themeTint="A6"/>
+        </w:rPr>
+        <w:t xml:space="preserve">that </w:t>
+      </w:r>
+      <w:r>
+        <w:rPr>
+          <w:rFonts w:ascii="Montserrat" w:eastAsia="Times New Roman" w:hAnsi="Montserrat" w:cs="Times New Roman"/>
+          <w:color w:val="595959" w:themeColor="text1" w:themeTint="A6"/>
+        </w:rPr>
+        <w:t>by continuing a healthy dialogue,</w:t>
+      </w:r>
+      <w:r>
+        <w:rPr>
+          <w:rFonts w:ascii="Montserrat" w:eastAsia="Times New Roman" w:hAnsi="Montserrat" w:cs="Times New Roman"/>
+          <w:color w:val="595959" w:themeColor="text1" w:themeTint="A6"/>
+        </w:rPr>
+        <w:t xml:space="preserve"> </w:t>
+      </w:r>
+      <w:r>
+        <w:rPr>
+          <w:rFonts w:ascii="Montserrat" w:eastAsia="Times New Roman" w:hAnsi="Montserrat" w:cs="Times New Roman"/>
+          <w:color w:val="595959" w:themeColor="text1" w:themeTint="A6"/>
+        </w:rPr>
+        <w:t xml:space="preserve">the project will be brought to completion on-time and on-budget. </w:t>
+      </w:r>
+      <w:r>
+        <w:rPr>
+          <w:rFonts w:ascii="Montserrat" w:eastAsia="Times New Roman" w:hAnsi="Montserrat" w:cs="Times New Roman"/>
+          <w:color w:val="595959" w:themeColor="text1" w:themeTint="A6"/>
+        </w:rPr>
+        <w:t>I will be happy to address any adjustments that the team feels are necessary.</w:t>
+      </w:r>
+    </w:p>
+    <w:p>
+      <w:pPr>
+        <w:spacing w:before="100" w:beforeAutospacing="1" w:after="100" w:afterAutospacing="1" w:line="276" w:lineRule="auto"/>
+        <w:outlineLvl w:val="2"/>
+        <w:rPr>
+          <w:rFonts w:ascii="Montserrat" w:eastAsia="Times New Roman" w:hAnsi="Montserrat" w:cs="Times New Roman"/>
+          <w:b/>
+          <w:bCs/>
+          <w:color w:val="595959" w:themeColor="text1" w:themeTint="A6"/>
+          <w:u w:val="single"/>
+        </w:rPr>
+      </w:pPr>
+      <w:r>
+        <w:rPr>
+          <w:rFonts w:ascii="Montserrat" w:eastAsia="Times New Roman" w:hAnsi="Montserrat" w:cs="Times New Roman"/>
+          <w:b/>
+          <w:bCs/>
+          <w:color w:val="595959" w:themeColor="text1" w:themeTint="A6"/>
+          <w:u w:val="single"/>
+        </w:rPr>
+        <w:t>Call to Action</w:t>
+      </w:r>
+    </w:p>
+    <w:p>
+      <w:pPr>
+        <w:spacing w:before="100" w:beforeAutospacing="1" w:after="100" w:afterAutospacing="1" w:line="276" w:lineRule="auto"/>
+        <w:rPr>
+          <w:rFonts w:ascii="Montserrat" w:eastAsia="Times New Roman" w:hAnsi="Montserrat" w:cs="Times New Roman"/>
+          <w:color w:val="595959" w:themeColor="text1" w:themeTint="A6"/>
+        </w:rPr>
+      </w:pPr>
+      <w:r>
+        <w:rPr>
+          <w:rFonts w:ascii="Montserrat" w:eastAsia="Times New Roman" w:hAnsi="Montserrat" w:cs="Times New Roman"/>
+          <w:color w:val="595959" w:themeColor="text1" w:themeTint="A6"/>
+        </w:rPr>
+        <w:t xml:space="preserve">I invite the HTL Ministries team to review the attached homepage mockup and provide any feedback or suggestions. Your input will be invaluable as we </w:t>
+      </w:r>
+      <w:proofErr w:type="gramStart"/>
+      <w:r>
+        <w:rPr>
+          <w:rFonts w:ascii="Montserrat" w:eastAsia="Times New Roman" w:hAnsi="Montserrat" w:cs="Times New Roman"/>
+          <w:color w:val="595959" w:themeColor="text1" w:themeTint="A6"/>
+        </w:rPr>
+        <w:t>finalize</w:t>
+      </w:r>
+      <w:proofErr w:type="gramEnd"/>
+      <w:r>
+        <w:rPr>
+          <w:rFonts w:ascii="Montserrat" w:eastAsia="Times New Roman" w:hAnsi="Montserrat" w:cs="Times New Roman"/>
+          <w:color w:val="595959" w:themeColor="text1" w:themeTint="A6"/>
+        </w:rPr>
+        <w:t xml:space="preserve"> the remaining pages. Please keep in mind that all images are placeholders, and finalized imagery will be added in the next phase of development. I would appreciate the opportunity to schedule a follow-up meeting to discuss the next steps and confirm alignment on the final design.</w:t>
+      </w:r>
+    </w:p>
+    <w:p>
+      <w:pPr>
+        <w:spacing w:before="100" w:beforeAutospacing="1" w:after="100" w:afterAutospacing="1" w:line="276" w:lineRule="auto"/>
+        <w:rPr>
+          <w:rFonts w:ascii="Montserrat" w:eastAsia="Times New Roman" w:hAnsi="Montserrat" w:cs="Times New Roman"/>
+          <w:color w:val="595959" w:themeColor="text1" w:themeTint="A6"/>
+        </w:rPr>
+      </w:pPr>
+      <w:r>
+        <w:rPr>
+          <w:rFonts w:ascii="Montserrat" w:eastAsia="Times New Roman" w:hAnsi="Montserrat" w:cs="Times New Roman"/>
+          <w:color w:val="595959" w:themeColor="text1" w:themeTint="A6"/>
+        </w:rPr>
+        <w:t>Thank you for your ongoing support and trust in my work.</w:t>
       </w:r>
     </w:p>
     <w:p>
@@ -1358,21 +2239,8 @@
         <w:rPr>
           <w:rFonts w:ascii="Montserrat" w:eastAsia="Times New Roman" w:hAnsi="Montserrat" w:cs="Times New Roman"/>
           <w:color w:val="595959" w:themeColor="text1" w:themeTint="A6"/>
-          <w:sz w:val="24"/>
-          <w:szCs w:val="24"/>
-        </w:rPr>
-      </w:pPr>
-      <w:r>
-        <w:rPr>
-          <w:rFonts w:ascii="Montserrat" w:eastAsia="Times New Roman" w:hAnsi="Montserrat" w:cs="Times New Roman"/>
-          <w:color w:val="595959" w:themeColor="text1" w:themeTint="A6"/>
-          <w:sz w:val="24"/>
-          <w:szCs w:val="24"/>
-        </w:rPr>
-        <w:pict>
-          <v:rect id="_x0000_i1030" style="width:0;height:1.5pt" o:hralign="center" o:hrstd="t" o:hr="t" fillcolor="#a0a0a0" stroked="f"/>
-        </w:pict>
-      </w:r>
+        </w:rPr>
+      </w:pPr>
     </w:p>
     <w:p>
       <w:pPr>
@@ -1380,65 +2248,50 @@
         <w:outlineLvl w:val="2"/>
         <w:rPr>
           <w:rFonts w:ascii="Montserrat" w:eastAsia="Times New Roman" w:hAnsi="Montserrat" w:cs="Times New Roman"/>
-          <w:b/>
-          <w:bCs/>
-          <w:color w:val="595959" w:themeColor="text1" w:themeTint="A6"/>
-          <w:sz w:val="27"/>
-          <w:szCs w:val="27"/>
-        </w:rPr>
-      </w:pPr>
-      <w:r>
-        <w:rPr>
-          <w:rFonts w:ascii="Montserrat" w:eastAsia="Times New Roman" w:hAnsi="Montserrat" w:cs="Times New Roman"/>
-          <w:b/>
-          <w:bCs/>
-          <w:color w:val="595959" w:themeColor="text1" w:themeTint="A6"/>
-          <w:sz w:val="27"/>
-          <w:szCs w:val="27"/>
-        </w:rPr>
-        <w:t>Challenges and Mitigations</w:t>
-      </w:r>
-    </w:p>
-    <w:p>
-      <w:pPr>
-        <w:spacing w:before="100" w:beforeAutospacing="1" w:after="100" w:afterAutospacing="1" w:line="276" w:lineRule="auto"/>
-        <w:rPr>
-          <w:rFonts w:ascii="Montserrat" w:eastAsia="Times New Roman" w:hAnsi="Montserrat" w:cs="Times New Roman"/>
-          <w:color w:val="595959" w:themeColor="text1" w:themeTint="A6"/>
-          <w:sz w:val="24"/>
-          <w:szCs w:val="24"/>
-        </w:rPr>
-      </w:pPr>
-      <w:r>
-        <w:rPr>
-          <w:rFonts w:ascii="Montserrat" w:eastAsia="Times New Roman" w:hAnsi="Montserrat" w:cs="Times New Roman"/>
-          <w:color w:val="595959" w:themeColor="text1" w:themeTint="A6"/>
-          <w:sz w:val="24"/>
-          <w:szCs w:val="24"/>
-        </w:rPr>
-        <w:t>One of the primary challenges faced during the project was the inability to present the mockup at the recent board meeting. However, I have made significant progress since then and am confident in delivering the remaining work on schedule. I will be happy to address any feedback or adjustments that the team feels are necessary.</w:t>
-      </w:r>
-    </w:p>
-    <w:p>
-      <w:pPr>
-        <w:spacing w:after="0" w:line="276" w:lineRule="auto"/>
-        <w:rPr>
-          <w:rFonts w:ascii="Montserrat" w:eastAsia="Times New Roman" w:hAnsi="Montserrat" w:cs="Times New Roman"/>
-          <w:color w:val="595959" w:themeColor="text1" w:themeTint="A6"/>
-          <w:sz w:val="24"/>
-          <w:szCs w:val="24"/>
-        </w:rPr>
-      </w:pPr>
-      <w:r>
-        <w:rPr>
-          <w:rFonts w:ascii="Montserrat" w:eastAsia="Times New Roman" w:hAnsi="Montserrat" w:cs="Times New Roman"/>
-          <w:color w:val="595959" w:themeColor="text1" w:themeTint="A6"/>
-          <w:sz w:val="24"/>
-          <w:szCs w:val="24"/>
-        </w:rPr>
-        <w:pict>
-          <v:rect id="_x0000_i1031" style="width:0;height:1.5pt" o:hralign="center" o:hrstd="t" o:hr="t" fillcolor="#a0a0a0" stroked="f"/>
-        </w:pict>
+          <w:color w:val="595959" w:themeColor="text1" w:themeTint="A6"/>
+          <w:u w:val="single"/>
+        </w:rPr>
+      </w:pPr>
+      <w:r>
+        <w:rPr>
+          <w:rFonts w:ascii="Montserrat" w:eastAsia="Times New Roman" w:hAnsi="Montserrat" w:cs="Times New Roman"/>
+          <w:b/>
+          <w:bCs/>
+          <w:color w:val="595959" w:themeColor="text1" w:themeTint="A6"/>
+          <w:u w:val="single"/>
+        </w:rPr>
+        <w:lastRenderedPageBreak/>
+        <w:t>Link</w:t>
+      </w:r>
+      <w:r>
+        <w:rPr>
+          <w:rFonts w:ascii="Montserrat" w:eastAsia="Times New Roman" w:hAnsi="Montserrat" w:cs="Times New Roman"/>
+          <w:b/>
+          <w:bCs/>
+          <w:color w:val="595959" w:themeColor="text1" w:themeTint="A6"/>
+          <w:u w:val="single"/>
+        </w:rPr>
+        <w:t xml:space="preserve"> to the </w:t>
+      </w:r>
+      <w:r>
+        <w:rPr>
+          <w:rFonts w:ascii="Montserrat" w:eastAsia="Times New Roman" w:hAnsi="Montserrat" w:cs="Times New Roman"/>
+          <w:b/>
+          <w:bCs/>
+          <w:color w:val="595959" w:themeColor="text1" w:themeTint="A6"/>
+          <w:u w:val="single"/>
+        </w:rPr>
+        <w:t xml:space="preserve">Homepage Mockup </w:t>
+      </w:r>
+      <w:r>
+        <w:rPr>
+          <w:rFonts w:ascii="Montserrat" w:eastAsia="Times New Roman" w:hAnsi="Montserrat" w:cs="Times New Roman"/>
+          <w:b/>
+          <w:bCs/>
+          <w:color w:val="595959" w:themeColor="text1" w:themeTint="A6"/>
+          <w:u w:val="single"/>
+        </w:rPr>
+        <w:t>website</w:t>
       </w:r>
     </w:p>
     <w:p>
@@ -1447,96 +2300,18 @@
         <w:outlineLvl w:val="2"/>
         <w:rPr>
           <w:rFonts w:ascii="Montserrat" w:eastAsia="Times New Roman" w:hAnsi="Montserrat" w:cs="Times New Roman"/>
-          <w:b/>
-          <w:bCs/>
-          <w:color w:val="595959" w:themeColor="text1" w:themeTint="A6"/>
-          <w:sz w:val="27"/>
-          <w:szCs w:val="27"/>
-        </w:rPr>
-      </w:pPr>
-      <w:r>
-        <w:rPr>
-          <w:rFonts w:ascii="Montserrat" w:eastAsia="Times New Roman" w:hAnsi="Montserrat" w:cs="Times New Roman"/>
-          <w:b/>
-          <w:bCs/>
-          <w:color w:val="595959" w:themeColor="text1" w:themeTint="A6"/>
-          <w:sz w:val="27"/>
-          <w:szCs w:val="27"/>
-        </w:rPr>
-        <w:lastRenderedPageBreak/>
-        <w:t>Call to Action</w:t>
-      </w:r>
-    </w:p>
-    <w:p>
-      <w:pPr>
-        <w:spacing w:before="100" w:beforeAutospacing="1" w:after="100" w:afterAutospacing="1" w:line="276" w:lineRule="auto"/>
-        <w:rPr>
-          <w:rFonts w:ascii="Montserrat" w:eastAsia="Times New Roman" w:hAnsi="Montserrat" w:cs="Times New Roman"/>
-          <w:color w:val="595959" w:themeColor="text1" w:themeTint="A6"/>
-          <w:sz w:val="24"/>
-          <w:szCs w:val="24"/>
-        </w:rPr>
-      </w:pPr>
-      <w:r>
-        <w:rPr>
-          <w:rFonts w:ascii="Montserrat" w:eastAsia="Times New Roman" w:hAnsi="Montserrat" w:cs="Times New Roman"/>
-          <w:color w:val="595959" w:themeColor="text1" w:themeTint="A6"/>
-          <w:sz w:val="24"/>
-          <w:szCs w:val="24"/>
-        </w:rPr>
-        <w:t xml:space="preserve">I invite the HTL Ministries team to review the attached homepage mockup and provide any feedback or suggestions. Your input will be invaluable as we </w:t>
-      </w:r>
-      <w:proofErr w:type="gramStart"/>
-      <w:r>
-        <w:rPr>
-          <w:rFonts w:ascii="Montserrat" w:eastAsia="Times New Roman" w:hAnsi="Montserrat" w:cs="Times New Roman"/>
-          <w:color w:val="595959" w:themeColor="text1" w:themeTint="A6"/>
-          <w:sz w:val="24"/>
-          <w:szCs w:val="24"/>
-        </w:rPr>
-        <w:t>finalize</w:t>
-      </w:r>
-      <w:proofErr w:type="gramEnd"/>
-      <w:r>
-        <w:rPr>
-          <w:rFonts w:ascii="Montserrat" w:eastAsia="Times New Roman" w:hAnsi="Montserrat" w:cs="Times New Roman"/>
-          <w:color w:val="595959" w:themeColor="text1" w:themeTint="A6"/>
-          <w:sz w:val="24"/>
-          <w:szCs w:val="24"/>
-        </w:rPr>
-        <w:t xml:space="preserve"> the remaining pages. Please keep in mind that all images are placeholders, and finalized imagery will be added in the next phase of development. I would appreciate the opportunity to schedule a follow-up meeting to discuss the next steps and confirm alignment on the final design.</w:t>
-      </w:r>
-    </w:p>
-    <w:p>
-      <w:pPr>
-        <w:spacing w:before="100" w:beforeAutospacing="1" w:after="100" w:afterAutospacing="1" w:line="276" w:lineRule="auto"/>
-        <w:rPr>
-          <w:rFonts w:ascii="Montserrat" w:eastAsia="Times New Roman" w:hAnsi="Montserrat" w:cs="Times New Roman"/>
-          <w:color w:val="595959" w:themeColor="text1" w:themeTint="A6"/>
-          <w:sz w:val="24"/>
-          <w:szCs w:val="24"/>
-        </w:rPr>
-      </w:pPr>
-      <w:r>
-        <w:rPr>
-          <w:rFonts w:ascii="Montserrat" w:eastAsia="Times New Roman" w:hAnsi="Montserrat" w:cs="Times New Roman"/>
-          <w:color w:val="595959" w:themeColor="text1" w:themeTint="A6"/>
-          <w:sz w:val="24"/>
-          <w:szCs w:val="24"/>
-        </w:rPr>
-        <w:t>Thank you for your ongoing support and trust in my work.</w:t>
-      </w:r>
-    </w:p>
-    <w:p>
-      <w:pPr>
-        <w:spacing w:after="0" w:line="276" w:lineRule="auto"/>
-        <w:rPr>
-          <w:rFonts w:ascii="Montserrat" w:eastAsia="Times New Roman" w:hAnsi="Montserrat" w:cs="Times New Roman"/>
-          <w:color w:val="595959" w:themeColor="text1" w:themeTint="A6"/>
-          <w:sz w:val="24"/>
-          <w:szCs w:val="24"/>
-        </w:rPr>
-      </w:pPr>
+          <w:color w:val="4472C4" w:themeColor="accent1"/>
+        </w:rPr>
+      </w:pPr>
+      <w:hyperlink r:id="rId11" w:history="1">
+        <w:r>
+          <w:rPr>
+            <w:rStyle w:val="Hyperlink"/>
+            <w:rFonts w:ascii="Montserrat" w:eastAsia="Times New Roman" w:hAnsi="Montserrat" w:cs="Times New Roman"/>
+          </w:rPr>
+          <w:t>https://mike-startup.github.io/HTL/</w:t>
+        </w:r>
+      </w:hyperlink>
     </w:p>
     <w:p>
       <w:pPr>
@@ -1544,87 +2319,59 @@
         <w:outlineLvl w:val="2"/>
         <w:rPr>
           <w:rFonts w:ascii="Montserrat" w:eastAsia="Times New Roman" w:hAnsi="Montserrat" w:cs="Times New Roman"/>
-          <w:b/>
-          <w:bCs/>
-          <w:color w:val="595959" w:themeColor="text1" w:themeTint="A6"/>
-          <w:sz w:val="27"/>
-          <w:szCs w:val="27"/>
-        </w:rPr>
-      </w:pPr>
-      <w:r>
-        <w:rPr>
-          <w:rFonts w:ascii="Montserrat" w:eastAsia="Times New Roman" w:hAnsi="Montserrat" w:cs="Times New Roman"/>
-          <w:b/>
-          <w:bCs/>
-          <w:color w:val="595959" w:themeColor="text1" w:themeTint="A6"/>
-          <w:sz w:val="27"/>
-          <w:szCs w:val="27"/>
-        </w:rPr>
-        <w:t>Attachments/Links</w:t>
-      </w:r>
-    </w:p>
-    <w:p>
-      <w:pPr>
-        <w:numPr>
-          <w:ilvl w:val="0"/>
-          <w:numId w:val="6"/>
-        </w:numPr>
-        <w:spacing w:before="100" w:beforeAutospacing="1" w:after="100" w:afterAutospacing="1" w:line="276" w:lineRule="auto"/>
-        <w:rPr>
-          <w:rFonts w:ascii="Montserrat" w:eastAsia="Times New Roman" w:hAnsi="Montserrat" w:cs="Times New Roman"/>
-          <w:color w:val="595959" w:themeColor="text1" w:themeTint="A6"/>
-          <w:sz w:val="24"/>
-          <w:szCs w:val="24"/>
-        </w:rPr>
-      </w:pPr>
-      <w:r>
-        <w:rPr>
-          <w:rFonts w:ascii="Montserrat" w:eastAsia="Times New Roman" w:hAnsi="Montserrat" w:cs="Times New Roman"/>
-          <w:b/>
-          <w:bCs/>
-          <w:color w:val="595959" w:themeColor="text1" w:themeTint="A6"/>
-          <w:sz w:val="24"/>
-          <w:szCs w:val="24"/>
-        </w:rPr>
-        <w:t>Homepage Mockup (PC Version)</w:t>
-      </w:r>
-      <w:r>
-        <w:rPr>
-          <w:rFonts w:ascii="Montserrat" w:eastAsia="Times New Roman" w:hAnsi="Montserrat" w:cs="Times New Roman"/>
-          <w:color w:val="595959" w:themeColor="text1" w:themeTint="A6"/>
-          <w:sz w:val="24"/>
-          <w:szCs w:val="24"/>
-        </w:rPr>
-        <w:t>: [Insert Link to Mockup]</w:t>
-      </w:r>
-    </w:p>
-    <w:p>
-      <w:pPr>
-        <w:numPr>
-          <w:ilvl w:val="0"/>
-          <w:numId w:val="6"/>
-        </w:numPr>
-        <w:spacing w:before="100" w:beforeAutospacing="1" w:after="100" w:afterAutospacing="1" w:line="276" w:lineRule="auto"/>
-        <w:rPr>
-          <w:rFonts w:ascii="Montserrat" w:eastAsia="Times New Roman" w:hAnsi="Montserrat" w:cs="Times New Roman"/>
-          <w:color w:val="595959" w:themeColor="text1" w:themeTint="A6"/>
-          <w:sz w:val="24"/>
-          <w:szCs w:val="24"/>
-        </w:rPr>
-      </w:pPr>
-      <w:r>
-        <w:rPr>
-          <w:rFonts w:ascii="Montserrat" w:eastAsia="Times New Roman" w:hAnsi="Montserrat" w:cs="Times New Roman"/>
-          <w:color w:val="595959" w:themeColor="text1" w:themeTint="A6"/>
-          <w:sz w:val="24"/>
-          <w:szCs w:val="24"/>
-        </w:rPr>
-        <w:t>[Any additional attachments if relevant]</w:t>
-      </w:r>
+          <w:bCs/>
+          <w:color w:val="595959" w:themeColor="text1" w:themeTint="A6"/>
+        </w:rPr>
+      </w:pPr>
+      <w:r>
+        <w:rPr>
+          <w:rFonts w:ascii="Montserrat" w:eastAsia="Times New Roman" w:hAnsi="Montserrat" w:cs="Times New Roman"/>
+          <w:bCs/>
+          <w:i/>
+          <w:color w:val="595959" w:themeColor="text1" w:themeTint="A6"/>
+        </w:rPr>
+        <w:t>Note</w:t>
+      </w:r>
+      <w:r>
+        <w:rPr>
+          <w:rFonts w:ascii="Montserrat" w:eastAsia="Times New Roman" w:hAnsi="Montserrat" w:cs="Times New Roman"/>
+          <w:bCs/>
+          <w:color w:val="595959" w:themeColor="text1" w:themeTint="A6"/>
+        </w:rPr>
+        <w:t>:</w:t>
+      </w:r>
+      <w:r>
+        <w:rPr>
+          <w:rFonts w:ascii="Montserrat" w:eastAsia="Times New Roman" w:hAnsi="Montserrat" w:cs="Times New Roman"/>
+          <w:b/>
+          <w:bCs/>
+          <w:color w:val="595959" w:themeColor="text1" w:themeTint="A6"/>
+        </w:rPr>
+        <w:t xml:space="preserve"> </w:t>
+      </w:r>
+      <w:r>
+        <w:rPr>
+          <w:rFonts w:ascii="Montserrat" w:eastAsia="Times New Roman" w:hAnsi="Montserrat" w:cs="Times New Roman"/>
+          <w:bCs/>
+          <w:i/>
+          <w:color w:val="595959" w:themeColor="text1" w:themeTint="A6"/>
+        </w:rPr>
+        <w:t>The current version of the site can only be viewed using a pc.</w:t>
+      </w:r>
+    </w:p>
+    <w:p>
+      <w:pPr>
+        <w:spacing w:before="100" w:beforeAutospacing="1" w:after="100" w:afterAutospacing="1" w:line="276" w:lineRule="auto"/>
+        <w:ind w:left="360"/>
+        <w:rPr>
+          <w:rFonts w:ascii="Montserrat" w:eastAsia="Times New Roman" w:hAnsi="Montserrat" w:cs="Times New Roman"/>
+          <w:color w:val="595959" w:themeColor="text1" w:themeTint="A6"/>
+        </w:rPr>
+      </w:pPr>
     </w:p>
     <w:sectPr>
       <w:pgSz w:w="12240" w:h="15840"/>
-      <w:pgMar w:top="1440" w:right="1440" w:bottom="1440" w:left="1440" w:header="720" w:footer="720" w:gutter="0"/>
+      <w:pgMar w:top="720" w:right="720" w:bottom="720" w:left="720" w:header="720" w:footer="720" w:gutter="0"/>
       <w:cols w:space="720"/>
       <w:docGrid w:linePitch="360"/>
     </w:sectPr>
@@ -2962,6 +3709,40 @@
       <w:szCs w:val="24"/>
     </w:rPr>
   </w:style>
+  <w:style w:type="paragraph" w:styleId="ListParagraph">
+    <w:name w:val="List Paragraph"/>
+    <w:basedOn w:val="Normal"/>
+    <w:uiPriority w:val="34"/>
+    <w:qFormat/>
+    <w:rsid w:val="0020433E"/>
+    <w:pPr>
+      <w:ind w:left="720"/>
+      <w:contextualSpacing/>
+    </w:pPr>
+  </w:style>
+  <w:style w:type="character" w:styleId="Hyperlink">
+    <w:name w:val="Hyperlink"/>
+    <w:basedOn w:val="DefaultParagraphFont"/>
+    <w:uiPriority w:val="99"/>
+    <w:unhideWhenUsed/>
+    <w:rsid w:val="00433132"/>
+    <w:rPr>
+      <w:color w:val="0563C1" w:themeColor="hyperlink"/>
+      <w:u w:val="single"/>
+    </w:rPr>
+  </w:style>
+  <w:style w:type="character" w:styleId="UnresolvedMention">
+    <w:name w:val="Unresolved Mention"/>
+    <w:basedOn w:val="DefaultParagraphFont"/>
+    <w:uiPriority w:val="99"/>
+    <w:semiHidden/>
+    <w:unhideWhenUsed/>
+    <w:rsid w:val="00433132"/>
+    <w:rPr>
+      <w:color w:val="605E5C"/>
+      <w:shd w:val="clear" w:color="auto" w:fill="E1DFDD"/>
+    </w:rPr>
+  </w:style>
 </w:styles>
 </file>
 
@@ -3258,4 +4039,16 @@
     </a:ext>
   </a:extLst>
 </a:theme>
+</file>
+
+<file path=customXml/item1.xml><?xml version="1.0" encoding="utf-8"?>
+<b:Sources xmlns:b="http://schemas.openxmlformats.org/officeDocument/2006/bibliography" xmlns="http://schemas.openxmlformats.org/officeDocument/2006/bibliography" SelectedStyle="\APASixthEditionOfficeOnline.xsl" StyleName="APA" Version="6"/>
+</file>
+
+<file path=customXml/itemProps1.xml><?xml version="1.0" encoding="utf-8"?>
+<ds:datastoreItem xmlns:ds="http://schemas.openxmlformats.org/officeDocument/2006/customXml" ds:itemID="{74341168-1C8E-4837-AF36-3E4489AB4ED4}">
+  <ds:schemaRefs>
+    <ds:schemaRef ds:uri="http://schemas.openxmlformats.org/officeDocument/2006/bibliography"/>
+  </ds:schemaRefs>
+</ds:datastoreItem>
 </file>
</xml_diff>